<commit_message>
Rollback and Locking assignments complete
</commit_message>
<xml_diff>
--- a/Transaction Locking Questions.docx
+++ b/Transaction Locking Questions.docx
@@ -1,6 +1,6 @@
 
 <file path=word/document.xml><?xml version="1.0" encoding="utf-8"?>
-<w:document xmlns:wpc="http://schemas.microsoft.com/office/word/2010/wordprocessingCanvas" xmlns:cx="http://schemas.microsoft.com/office/drawing/2014/chartex" xmlns:cx1="http://schemas.microsoft.com/office/drawing/2015/9/8/chartex" xmlns:cx2="http://schemas.microsoft.com/office/drawing/2015/10/21/chartex" xmlns:cx3="http://schemas.microsoft.com/office/drawing/2016/5/9/chartex" xmlns:cx4="http://schemas.microsoft.com/office/drawing/2016/5/10/chartex" xmlns:cx5="http://schemas.microsoft.com/office/drawing/2016/5/11/chartex" xmlns:cx6="http://schemas.microsoft.com/office/drawing/2016/5/12/chartex" xmlns:cx7="http://schemas.microsoft.com/office/drawing/2016/5/13/chartex" xmlns:cx8="http://schemas.microsoft.com/office/drawing/2016/5/14/chartex" xmlns:mc="http://schemas.openxmlformats.org/markup-compatibility/2006" xmlns:aink="http://schemas.microsoft.com/office/drawing/2016/ink" xmlns:am3d="http://schemas.microsoft.com/office/drawing/2017/model3d" xmlns:o="urn:schemas-microsoft-com:office:office" xmlns:r="http://schemas.openxmlformats.org/officeDocument/2006/relationships" xmlns:m="http://schemas.openxmlformats.org/officeDocument/2006/math" xmlns:v="urn:schemas-microsoft-com:vml" xmlns:wp14="http://schemas.microsoft.com/office/word/2010/wordprocessingDrawing" xmlns:wp="http://schemas.openxmlformats.org/drawingml/2006/wordprocessingDrawing" xmlns:w10="urn:schemas-microsoft-com:office:word" xmlns:w="http://schemas.openxmlformats.org/wordprocessingml/2006/main" xmlns:w14="http://schemas.microsoft.com/office/word/2010/wordml" xmlns:w15="http://schemas.microsoft.com/office/word/2012/wordml" xmlns:w16cid="http://schemas.microsoft.com/office/word/2016/wordml/cid" xmlns:w16se="http://schemas.microsoft.com/office/word/2015/wordml/symex" xmlns:wpg="http://schemas.microsoft.com/office/word/2010/wordprocessingGroup" xmlns:wpi="http://schemas.microsoft.com/office/word/2010/wordprocessingInk" xmlns:wne="http://schemas.microsoft.com/office/word/2006/wordml" xmlns:wps="http://schemas.microsoft.com/office/word/2010/wordprocessingShape" mc:Ignorable="w14 w15 w16se w16cid wp14">
+<w:document xmlns:mo="http://schemas.microsoft.com/office/mac/office/2008/main" xmlns:ve="http://schemas.openxmlformats.org/markup-compatibility/2006" xmlns:mv="urn:schemas-microsoft-com:mac:vml" xmlns:o="urn:schemas-microsoft-com:office:office" xmlns:r="http://schemas.openxmlformats.org/officeDocument/2006/relationships" xmlns:m="http://schemas.openxmlformats.org/officeDocument/2006/math" xmlns:v="urn:schemas-microsoft-com:vml" xmlns:wp="http://schemas.openxmlformats.org/drawingml/2006/wordprocessingDrawing" xmlns:w10="urn:schemas-microsoft-com:office:word" xmlns:w="http://schemas.openxmlformats.org/wordprocessingml/2006/main" xmlns:wne="http://schemas.microsoft.com/office/word/2006/wordml">
   <w:body>
     <w:p>
       <w:pPr>
@@ -114,6 +114,27 @@
           <w:sz w:val="24"/>
         </w:rPr>
       </w:pPr>
+      <w:r>
+        <w:rPr>
+          <w:rFonts w:ascii="Arial" w:hAnsi="Arial" w:cs="Arial"/>
+          <w:sz w:val="24"/>
+        </w:rPr>
+        <w:t>This would not work since</w:t>
+      </w:r>
+      <w:r>
+        <w:rPr>
+          <w:rFonts w:ascii="Arial" w:hAnsi="Arial" w:cs="Arial"/>
+          <w:sz w:val="24"/>
+        </w:rPr>
+        <w:t xml:space="preserve"> a business like Amazon doesn’t really have a “closing time” where customers are not using their system. I know that I have made orders on their site in the middle of the night.</w:t>
+      </w:r>
+      <w:r>
+        <w:rPr>
+          <w:rFonts w:ascii="Arial" w:hAnsi="Arial" w:cs="Arial"/>
+          <w:sz w:val="24"/>
+        </w:rPr>
+        <w:t xml:space="preserve"> Amazon needs their data to be accessible and current at all times.</w:t>
+      </w:r>
     </w:p>
     <w:p>
       <w:pPr>
@@ -194,6 +215,13 @@
           <w:sz w:val="24"/>
         </w:rPr>
       </w:pPr>
+      <w:r>
+        <w:rPr>
+          <w:rFonts w:ascii="Arial" w:hAnsi="Arial" w:cs="Arial"/>
+          <w:sz w:val="24"/>
+        </w:rPr>
+        <w:t>If a transaction has a shared lock on an item, it can read the item but not update it. If a transaction has an exclusive lock on an item, it can both read and update the item.</w:t>
+      </w:r>
     </w:p>
     <w:p>
       <w:pPr>
@@ -267,6 +295,13 @@
           <w:sz w:val="24"/>
         </w:rPr>
       </w:pPr>
+      <w:r>
+        <w:rPr>
+          <w:rFonts w:ascii="Arial" w:hAnsi="Arial" w:cs="Arial"/>
+          <w:sz w:val="24"/>
+        </w:rPr>
+        <w:t>The DBMS reads the data from the database and locks the record.</w:t>
+      </w:r>
     </w:p>
     <w:p>
       <w:pPr>
@@ -280,6 +315,29 @@
           <w:sz w:val="24"/>
         </w:rPr>
       </w:pPr>
+      <w:r>
+        <w:rPr>
+          <w:rFonts w:ascii="Arial" w:hAnsi="Arial" w:cs="Arial"/>
+          <w:sz w:val="24"/>
+        </w:rPr>
+        <w:t xml:space="preserve">I request a </w:t>
+      </w:r>
+      <w:proofErr w:type="spellStart"/>
+      <w:r>
+        <w:rPr>
+          <w:rFonts w:ascii="Arial" w:hAnsi="Arial" w:cs="Arial"/>
+          <w:sz w:val="24"/>
+        </w:rPr>
+        <w:t>withdrawl</w:t>
+      </w:r>
+      <w:proofErr w:type="spellEnd"/>
+      <w:r>
+        <w:rPr>
+          <w:rFonts w:ascii="Arial" w:hAnsi="Arial" w:cs="Arial"/>
+          <w:sz w:val="24"/>
+        </w:rPr>
+        <w:t xml:space="preserve"> from the ATM.</w:t>
+      </w:r>
     </w:p>
     <w:p>
       <w:pPr>
@@ -298,42 +356,7 @@
           <w:rFonts w:ascii="Arial" w:hAnsi="Arial" w:cs="Arial"/>
           <w:sz w:val="24"/>
         </w:rPr>
-        <w:t>4</w:t>
-      </w:r>
-      <w:r>
-        <w:rPr>
-          <w:rFonts w:ascii="Arial" w:hAnsi="Arial" w:cs="Arial"/>
-          <w:sz w:val="24"/>
-        </w:rPr>
-        <w:t xml:space="preserve">.  For credit card processing, stock exchanges, and airline reservations, data availability must be continuous.  There are many other examples of mission-critical applications.  Research the Internet to find </w:t>
-      </w:r>
-      <w:r>
-        <w:rPr>
-          <w:rFonts w:ascii="Arial" w:hAnsi="Arial" w:cs="Arial"/>
-          <w:sz w:val="24"/>
-        </w:rPr>
-        <w:t>two</w:t>
-      </w:r>
-      <w:r>
-        <w:rPr>
-          <w:rFonts w:ascii="Arial" w:hAnsi="Arial" w:cs="Arial"/>
-          <w:sz w:val="24"/>
-        </w:rPr>
-        <w:t xml:space="preserve"> additional mission-critical applications and explain why data availability must be continu</w:t>
-      </w:r>
-      <w:r>
-        <w:rPr>
-          <w:rFonts w:ascii="Arial" w:hAnsi="Arial" w:cs="Arial"/>
-          <w:sz w:val="24"/>
-        </w:rPr>
-        <w:t>ous for these applications.  (25</w:t>
-      </w:r>
-      <w:r>
-        <w:rPr>
-          <w:rFonts w:ascii="Arial" w:hAnsi="Arial" w:cs="Arial"/>
-          <w:sz w:val="24"/>
-        </w:rPr>
-        <w:t xml:space="preserve">) </w:t>
+        <w:t>The ATM distributes the cash to me.</w:t>
       </w:r>
     </w:p>
     <w:p>
@@ -348,6 +371,13 @@
           <w:sz w:val="24"/>
         </w:rPr>
       </w:pPr>
+      <w:r>
+        <w:rPr>
+          <w:rFonts w:ascii="Arial" w:hAnsi="Arial" w:cs="Arial"/>
+          <w:sz w:val="24"/>
+        </w:rPr>
+        <w:t>The DBMS updates the database with the change.</w:t>
+      </w:r>
     </w:p>
     <w:p>
       <w:pPr>
@@ -361,6 +391,194 @@
           <w:sz w:val="24"/>
         </w:rPr>
       </w:pPr>
+      <w:r>
+        <w:rPr>
+          <w:rFonts w:ascii="Arial" w:hAnsi="Arial" w:cs="Arial"/>
+          <w:sz w:val="24"/>
+        </w:rPr>
+        <w:t>The ATM gives a receipt with updated balance.</w:t>
+      </w:r>
+    </w:p>
+    <w:p>
+      <w:pPr>
+        <w:pStyle w:val="Header"/>
+        <w:tabs>
+          <w:tab w:val="left" w:pos="1800"/>
+          <w:tab w:val="center" w:pos="4950"/>
+        </w:tabs>
+        <w:rPr>
+          <w:rFonts w:ascii="Arial" w:hAnsi="Arial" w:cs="Arial"/>
+          <w:sz w:val="24"/>
+        </w:rPr>
+      </w:pPr>
+      <w:r>
+        <w:rPr>
+          <w:rFonts w:ascii="Arial" w:hAnsi="Arial" w:cs="Arial"/>
+          <w:sz w:val="24"/>
+        </w:rPr>
+        <w:t>The DBMS unlocks the record now allowing other access (the bank</w:t>
+      </w:r>
+      <w:r>
+        <w:rPr>
+          <w:rFonts w:ascii="Arial" w:hAnsi="Arial" w:cs="Arial"/>
+          <w:sz w:val="24"/>
+        </w:rPr>
+        <w:t xml:space="preserve"> or me again</w:t>
+      </w:r>
+      <w:r>
+        <w:rPr>
+          <w:rFonts w:ascii="Arial" w:hAnsi="Arial" w:cs="Arial"/>
+          <w:sz w:val="24"/>
+        </w:rPr>
+        <w:t>).</w:t>
+      </w:r>
+    </w:p>
+    <w:p>
+      <w:pPr>
+        <w:pStyle w:val="Header"/>
+        <w:tabs>
+          <w:tab w:val="left" w:pos="1800"/>
+          <w:tab w:val="center" w:pos="4950"/>
+        </w:tabs>
+        <w:rPr>
+          <w:rFonts w:ascii="Arial" w:hAnsi="Arial" w:cs="Arial"/>
+          <w:sz w:val="24"/>
+        </w:rPr>
+      </w:pPr>
+    </w:p>
+    <w:p>
+      <w:pPr>
+        <w:pStyle w:val="Header"/>
+        <w:tabs>
+          <w:tab w:val="left" w:pos="1800"/>
+          <w:tab w:val="center" w:pos="4950"/>
+        </w:tabs>
+        <w:rPr>
+          <w:rFonts w:ascii="Arial" w:hAnsi="Arial" w:cs="Arial"/>
+          <w:sz w:val="24"/>
+        </w:rPr>
+      </w:pPr>
+      <w:r>
+        <w:rPr>
+          <w:rFonts w:ascii="Arial" w:hAnsi="Arial" w:cs="Arial"/>
+          <w:sz w:val="24"/>
+        </w:rPr>
+        <w:t>4</w:t>
+      </w:r>
+      <w:r>
+        <w:rPr>
+          <w:rFonts w:ascii="Arial" w:hAnsi="Arial" w:cs="Arial"/>
+          <w:sz w:val="24"/>
+        </w:rPr>
+        <w:t xml:space="preserve">.  For credit card processing, stock exchanges, and airline reservations, data availability must be continuous.  There are many other examples of mission-critical applications.  Research the Internet to find </w:t>
+      </w:r>
+      <w:r>
+        <w:rPr>
+          <w:rFonts w:ascii="Arial" w:hAnsi="Arial" w:cs="Arial"/>
+          <w:sz w:val="24"/>
+        </w:rPr>
+        <w:t>two</w:t>
+      </w:r>
+      <w:r>
+        <w:rPr>
+          <w:rFonts w:ascii="Arial" w:hAnsi="Arial" w:cs="Arial"/>
+          <w:sz w:val="24"/>
+        </w:rPr>
+        <w:t xml:space="preserve"> additional mission-critical applications and explain why data availability must be continu</w:t>
+      </w:r>
+      <w:r>
+        <w:rPr>
+          <w:rFonts w:ascii="Arial" w:hAnsi="Arial" w:cs="Arial"/>
+          <w:sz w:val="24"/>
+        </w:rPr>
+        <w:t>ous for these applications.  (25</w:t>
+      </w:r>
+      <w:r>
+        <w:rPr>
+          <w:rFonts w:ascii="Arial" w:hAnsi="Arial" w:cs="Arial"/>
+          <w:sz w:val="24"/>
+        </w:rPr>
+        <w:t xml:space="preserve">) </w:t>
+      </w:r>
+    </w:p>
+    <w:p>
+      <w:pPr>
+        <w:pStyle w:val="Header"/>
+        <w:tabs>
+          <w:tab w:val="left" w:pos="1800"/>
+          <w:tab w:val="center" w:pos="4950"/>
+        </w:tabs>
+        <w:rPr>
+          <w:rFonts w:ascii="Arial" w:hAnsi="Arial" w:cs="Arial"/>
+          <w:sz w:val="24"/>
+        </w:rPr>
+      </w:pPr>
+    </w:p>
+    <w:p>
+      <w:pPr>
+        <w:pStyle w:val="Header"/>
+        <w:tabs>
+          <w:tab w:val="left" w:pos="1800"/>
+          <w:tab w:val="center" w:pos="4950"/>
+        </w:tabs>
+        <w:rPr>
+          <w:rFonts w:ascii="Arial" w:hAnsi="Arial" w:cs="Arial"/>
+          <w:sz w:val="24"/>
+        </w:rPr>
+      </w:pPr>
+      <w:r>
+        <w:rPr>
+          <w:rFonts w:ascii="Arial" w:hAnsi="Arial" w:cs="Arial"/>
+          <w:sz w:val="24"/>
+        </w:rPr>
+        <w:t>Two other applications that would need continuous access to data are hospitals and online sho</w:t>
+      </w:r>
+      <w:r>
+        <w:rPr>
+          <w:rFonts w:ascii="Arial" w:hAnsi="Arial" w:cs="Arial"/>
+          <w:sz w:val="24"/>
+        </w:rPr>
+        <w:t>pping. For the health field, an</w:t>
+      </w:r>
+      <w:r>
+        <w:rPr>
+          <w:rFonts w:ascii="Arial" w:hAnsi="Arial" w:cs="Arial"/>
+          <w:sz w:val="24"/>
+        </w:rPr>
+        <w:t xml:space="preserve"> ER would need to have access to a patient’s health records, other health </w:t>
+      </w:r>
+      <w:proofErr w:type="spellStart"/>
+      <w:r>
+        <w:rPr>
+          <w:rFonts w:ascii="Arial" w:hAnsi="Arial" w:cs="Arial"/>
+          <w:sz w:val="24"/>
+        </w:rPr>
+        <w:t>facilites</w:t>
+      </w:r>
+      <w:proofErr w:type="spellEnd"/>
+      <w:r>
+        <w:rPr>
+          <w:rFonts w:ascii="Arial" w:hAnsi="Arial" w:cs="Arial"/>
+          <w:sz w:val="24"/>
+        </w:rPr>
+        <w:t xml:space="preserve">, or doctors at all times. A lapse in data availability may cause serious consequences. For online shopping, a company like Amazon would suffer greatly if </w:t>
+      </w:r>
+      <w:proofErr w:type="gramStart"/>
+      <w:r>
+        <w:rPr>
+          <w:rFonts w:ascii="Arial" w:hAnsi="Arial" w:cs="Arial"/>
+          <w:sz w:val="24"/>
+        </w:rPr>
+        <w:t>their</w:t>
+      </w:r>
+      <w:proofErr w:type="gramEnd"/>
+      <w:r>
+        <w:rPr>
+          <w:rFonts w:ascii="Arial" w:hAnsi="Arial" w:cs="Arial"/>
+          <w:sz w:val="24"/>
+        </w:rPr>
+        <w:t xml:space="preserve"> was an interruption in their data availability, especially around Christmas shopping season or a special sale event like Amazon Prime Day.</w:t>
+      </w:r>
     </w:p>
     <w:p>
       <w:pPr>
@@ -827,12 +1045,295 @@
         <w:t xml:space="preserve"> (25) </w:t>
       </w:r>
     </w:p>
+    <w:p>
+      <w:pPr>
+        <w:rPr>
+          <w:rFonts w:ascii="Arial" w:hAnsi="Arial" w:cs="Arial"/>
+          <w:sz w:val="24"/>
+        </w:rPr>
+      </w:pPr>
+    </w:p>
+    <w:p>
+      <w:pPr>
+        <w:rPr>
+          <w:rFonts w:ascii="Arial" w:hAnsi="Arial" w:cs="Arial"/>
+          <w:sz w:val="24"/>
+        </w:rPr>
+      </w:pPr>
+      <w:r>
+        <w:rPr>
+          <w:rFonts w:ascii="Arial" w:hAnsi="Arial" w:cs="Arial"/>
+          <w:sz w:val="24"/>
+        </w:rPr>
+        <w:t>Shared – used for read operations that do not change or update data such as a select statement. No other transaction can modify data while a shared lock exists on the resource.</w:t>
+      </w:r>
+    </w:p>
+    <w:p>
+      <w:pPr>
+        <w:rPr>
+          <w:rFonts w:ascii="Arial" w:hAnsi="Arial" w:cs="Arial"/>
+          <w:sz w:val="24"/>
+        </w:rPr>
+      </w:pPr>
+    </w:p>
+    <w:p>
+      <w:pPr>
+        <w:rPr>
+          <w:rFonts w:ascii="Arial" w:hAnsi="Arial" w:cs="Arial"/>
+          <w:sz w:val="24"/>
+        </w:rPr>
+      </w:pPr>
+      <w:r>
+        <w:rPr>
+          <w:rFonts w:ascii="Arial" w:hAnsi="Arial" w:cs="Arial"/>
+          <w:sz w:val="24"/>
+        </w:rPr>
+        <w:t>Update – used on resources that can be updated. Prevents a common form of deadlock that occurs when multiple sessions are reading, locking, and potentially updating the resources later.</w:t>
+      </w:r>
+    </w:p>
+    <w:p>
+      <w:pPr>
+        <w:rPr>
+          <w:rFonts w:ascii="Arial" w:hAnsi="Arial" w:cs="Arial"/>
+          <w:sz w:val="24"/>
+        </w:rPr>
+      </w:pPr>
+    </w:p>
+    <w:p>
+      <w:pPr>
+        <w:rPr>
+          <w:rFonts w:ascii="Times" w:hAnsi="Times"/>
+          <w:sz w:val="20"/>
+        </w:rPr>
+      </w:pPr>
+      <w:r>
+        <w:rPr>
+          <w:rFonts w:ascii="Arial" w:hAnsi="Arial" w:cs="Arial"/>
+          <w:sz w:val="24"/>
+        </w:rPr>
+        <w:t>Exclusive – used for data-modification operations, such as insert, update, or delete. Ensures that multiple updates cannot be made to the same resource at the same time.</w:t>
+      </w:r>
+      <w:r>
+        <w:rPr>
+          <w:rFonts w:ascii="Arial" w:hAnsi="Arial" w:cs="Arial"/>
+          <w:sz w:val="24"/>
+        </w:rPr>
+        <w:t xml:space="preserve"> </w:t>
+      </w:r>
+      <w:r>
+        <w:rPr>
+          <w:rFonts w:ascii="Arial" w:hAnsi="Arial"/>
+          <w:color w:val="252525"/>
+          <w:sz w:val="24"/>
+          <w:szCs w:val="22"/>
+          <w:shd w:val="clear" w:color="auto" w:fill="FFFFFF"/>
+        </w:rPr>
+        <w:t>This lock type, when imposed, will ensure that a page or row will be reserved </w:t>
+      </w:r>
+      <w:r>
+        <w:rPr>
+          <w:rFonts w:ascii="Arial" w:hAnsi="Arial"/>
+          <w:i/>
+          <w:color w:val="252525"/>
+          <w:sz w:val="24"/>
+        </w:rPr>
+        <w:t xml:space="preserve">exclusively </w:t>
+      </w:r>
+      <w:r>
+        <w:rPr>
+          <w:rFonts w:ascii="Arial" w:hAnsi="Arial"/>
+          <w:color w:val="252525"/>
+          <w:sz w:val="24"/>
+          <w:szCs w:val="22"/>
+          <w:shd w:val="clear" w:color="auto" w:fill="FFFFFF"/>
+        </w:rPr>
+        <w:t>for the transaction that imposed the shared lock, as long as the transaction holds the lock.</w:t>
+      </w:r>
+    </w:p>
+    <w:p>
+      <w:pPr>
+        <w:rPr>
+          <w:rFonts w:ascii="Arial" w:hAnsi="Arial" w:cs="Arial"/>
+          <w:sz w:val="24"/>
+        </w:rPr>
+      </w:pPr>
+    </w:p>
+    <w:p>
+      <w:pPr>
+        <w:rPr>
+          <w:rFonts w:ascii="Arial" w:hAnsi="Arial" w:cs="Arial"/>
+          <w:sz w:val="24"/>
+        </w:rPr>
+      </w:pPr>
+      <w:r>
+        <w:rPr>
+          <w:rFonts w:ascii="Arial" w:hAnsi="Arial" w:cs="Arial"/>
+          <w:sz w:val="24"/>
+        </w:rPr>
+        <w:t>Intent shared – protects requested or acquired shared locks on some (but not all) resources lower in the hierarchy.</w:t>
+      </w:r>
+    </w:p>
+    <w:p>
+      <w:pPr>
+        <w:rPr>
+          <w:rFonts w:ascii="Arial" w:hAnsi="Arial" w:cs="Arial"/>
+          <w:sz w:val="24"/>
+        </w:rPr>
+      </w:pPr>
+    </w:p>
+    <w:p>
+      <w:pPr>
+        <w:rPr>
+          <w:rFonts w:ascii="Arial" w:hAnsi="Arial" w:cs="Arial"/>
+          <w:sz w:val="24"/>
+        </w:rPr>
+      </w:pPr>
+      <w:r>
+        <w:rPr>
+          <w:rFonts w:ascii="Arial" w:hAnsi="Arial" w:cs="Arial"/>
+          <w:sz w:val="24"/>
+        </w:rPr>
+        <w:t>Intent update – protects requested or acquired update locks on all resources lower in the hierarchy. IU locks are used only</w:t>
+      </w:r>
+      <w:r>
+        <w:rPr>
+          <w:rFonts w:ascii="Arial" w:hAnsi="Arial" w:cs="Arial"/>
+          <w:sz w:val="24"/>
+        </w:rPr>
+        <w:t xml:space="preserve"> on page resources. IU locks are converted to IX locks if an update operation takes place.</w:t>
+      </w:r>
+    </w:p>
+    <w:p>
+      <w:pPr>
+        <w:rPr>
+          <w:rFonts w:ascii="Arial" w:hAnsi="Arial" w:cs="Arial"/>
+          <w:sz w:val="24"/>
+        </w:rPr>
+      </w:pPr>
+    </w:p>
+    <w:p>
+      <w:pPr>
+        <w:rPr>
+          <w:rFonts w:ascii="Times" w:hAnsi="Times"/>
+          <w:sz w:val="24"/>
+        </w:rPr>
+      </w:pPr>
+      <w:r>
+        <w:rPr>
+          <w:rFonts w:ascii="Arial" w:hAnsi="Arial" w:cs="Arial"/>
+          <w:sz w:val="24"/>
+        </w:rPr>
+        <w:t xml:space="preserve">Intent exclusive - protects requested or acquired shared locks on some (but not all) resources lower in the hierarchy. </w:t>
+      </w:r>
+      <w:r>
+        <w:rPr>
+          <w:rFonts w:ascii="Arial" w:hAnsi="Arial"/>
+          <w:color w:val="2A2A2A"/>
+          <w:sz w:val="24"/>
+          <w:szCs w:val="21"/>
+        </w:rPr>
+        <w:t>IX is a superset of IS, and it also protects requesting shared locks on lower level resources.</w:t>
+      </w:r>
+    </w:p>
+    <w:p>
+      <w:pPr>
+        <w:rPr>
+          <w:rFonts w:ascii="Arial" w:hAnsi="Arial" w:cs="Arial"/>
+          <w:sz w:val="24"/>
+        </w:rPr>
+      </w:pPr>
+    </w:p>
+    <w:p>
+      <w:pPr>
+        <w:rPr>
+          <w:rFonts w:ascii="Times" w:hAnsi="Times"/>
+          <w:sz w:val="20"/>
+        </w:rPr>
+      </w:pPr>
+      <w:r>
+        <w:rPr>
+          <w:rFonts w:ascii="Arial" w:hAnsi="Arial" w:cs="Arial"/>
+          <w:sz w:val="24"/>
+        </w:rPr>
+        <w:t xml:space="preserve">Bulk update - </w:t>
+      </w:r>
+      <w:r>
+        <w:rPr>
+          <w:rFonts w:ascii="Arial" w:hAnsi="Arial"/>
+          <w:color w:val="2A2A2A"/>
+          <w:sz w:val="24"/>
+          <w:szCs w:val="21"/>
+        </w:rPr>
+        <w:t xml:space="preserve">Used when </w:t>
+      </w:r>
+      <w:proofErr w:type="gramStart"/>
+      <w:r>
+        <w:rPr>
+          <w:rFonts w:ascii="Arial" w:hAnsi="Arial"/>
+          <w:color w:val="2A2A2A"/>
+          <w:sz w:val="24"/>
+          <w:szCs w:val="21"/>
+        </w:rPr>
+        <w:t>bulk copying</w:t>
+      </w:r>
+      <w:proofErr w:type="gramEnd"/>
+      <w:r>
+        <w:rPr>
+          <w:rFonts w:ascii="Arial" w:hAnsi="Arial"/>
+          <w:color w:val="2A2A2A"/>
+          <w:sz w:val="24"/>
+          <w:szCs w:val="21"/>
+        </w:rPr>
+        <w:t xml:space="preserve"> data into a table and the </w:t>
+      </w:r>
+      <w:r>
+        <w:rPr>
+          <w:rFonts w:ascii="Arial" w:hAnsi="Arial"/>
+          <w:b/>
+          <w:color w:val="2A2A2A"/>
+          <w:sz w:val="24"/>
+        </w:rPr>
+        <w:t>TABLOCK</w:t>
+      </w:r>
+      <w:r>
+        <w:rPr>
+          <w:rFonts w:ascii="Arial" w:hAnsi="Arial"/>
+          <w:color w:val="2A2A2A"/>
+          <w:sz w:val="24"/>
+          <w:szCs w:val="21"/>
+        </w:rPr>
+        <w:t> hint is specified.</w:t>
+      </w:r>
+      <w:r>
+        <w:rPr>
+          <w:rFonts w:ascii="Arial" w:hAnsi="Arial"/>
+          <w:sz w:val="24"/>
+        </w:rPr>
+        <w:t xml:space="preserve"> </w:t>
+      </w:r>
+      <w:r>
+        <w:rPr>
+          <w:rFonts w:ascii="Arial" w:hAnsi="Arial"/>
+          <w:color w:val="2A2A2A"/>
+          <w:sz w:val="24"/>
+          <w:szCs w:val="21"/>
+        </w:rPr>
+        <w:t>Bulk update (BU) locks allow multiple threads to bulk load data concurrently into the same table while preventing other processes that are not bulk loading data from accessing the table.</w:t>
+      </w:r>
+    </w:p>
+    <w:p>
+      <w:pPr>
+        <w:rPr>
+          <w:rFonts w:ascii="Times" w:hAnsi="Times"/>
+          <w:sz w:val="20"/>
+        </w:rPr>
+      </w:pPr>
+    </w:p>
     <w:sectPr>
       <w:footerReference w:type="default" r:id="rId8"/>
       <w:type w:val="continuous"/>
       <w:pgSz w:w="12240" w:h="15840" w:code="1"/>
-      <w:pgMar w:top="864" w:right="907" w:bottom="720" w:left="1267" w:header="720" w:footer="432" w:gutter="0"/>
-      <w:cols w:space="720"/>
+      <w:pgMar w:top="864" w:right="907" w:bottom="720" w:left="1267" w:footer="432" w:gutter="0"/>
       <w:noEndnote/>
     </w:sectPr>
   </w:body>
@@ -840,7 +1341,7 @@
 </file>
 
 <file path=word/endnotes.xml><?xml version="1.0" encoding="utf-8"?>
-<w:endnotes xmlns:wpc="http://schemas.microsoft.com/office/word/2010/wordprocessingCanvas" xmlns:cx="http://schemas.microsoft.com/office/drawing/2014/chartex" xmlns:cx1="http://schemas.microsoft.com/office/drawing/2015/9/8/chartex" xmlns:cx2="http://schemas.microsoft.com/office/drawing/2015/10/21/chartex" xmlns:cx3="http://schemas.microsoft.com/office/drawing/2016/5/9/chartex" xmlns:cx4="http://schemas.microsoft.com/office/drawing/2016/5/10/chartex" xmlns:cx5="http://schemas.microsoft.com/office/drawing/2016/5/11/chartex" xmlns:cx6="http://schemas.microsoft.com/office/drawing/2016/5/12/chartex" xmlns:cx7="http://schemas.microsoft.com/office/drawing/2016/5/13/chartex" xmlns:cx8="http://schemas.microsoft.com/office/drawing/2016/5/14/chartex" xmlns:mc="http://schemas.openxmlformats.org/markup-compatibility/2006" xmlns:aink="http://schemas.microsoft.com/office/drawing/2016/ink" xmlns:am3d="http://schemas.microsoft.com/office/drawing/2017/model3d" xmlns:o="urn:schemas-microsoft-com:office:office" xmlns:r="http://schemas.openxmlformats.org/officeDocument/2006/relationships" xmlns:m="http://schemas.openxmlformats.org/officeDocument/2006/math" xmlns:v="urn:schemas-microsoft-com:vml" xmlns:wp14="http://schemas.microsoft.com/office/word/2010/wordprocessingDrawing" xmlns:wp="http://schemas.openxmlformats.org/drawingml/2006/wordprocessingDrawing" xmlns:w10="urn:schemas-microsoft-com:office:word" xmlns:w="http://schemas.openxmlformats.org/wordprocessingml/2006/main" xmlns:w14="http://schemas.microsoft.com/office/word/2010/wordml" xmlns:w15="http://schemas.microsoft.com/office/word/2012/wordml" xmlns:w16cid="http://schemas.microsoft.com/office/word/2016/wordml/cid" xmlns:w16se="http://schemas.microsoft.com/office/word/2015/wordml/symex" xmlns:wpg="http://schemas.microsoft.com/office/word/2010/wordprocessingGroup" xmlns:wpi="http://schemas.microsoft.com/office/word/2010/wordprocessingInk" xmlns:wne="http://schemas.microsoft.com/office/word/2006/wordml" xmlns:wps="http://schemas.microsoft.com/office/word/2010/wordprocessingShape" mc:Ignorable="w14 w15 w16se w16cid wp14">
+<w:endnotes xmlns:mo="http://schemas.microsoft.com/office/mac/office/2008/main" xmlns:ve="http://schemas.openxmlformats.org/markup-compatibility/2006" xmlns:mv="urn:schemas-microsoft-com:mac:vml" xmlns:o="urn:schemas-microsoft-com:office:office" xmlns:r="http://schemas.openxmlformats.org/officeDocument/2006/relationships" xmlns:m="http://schemas.openxmlformats.org/officeDocument/2006/math" xmlns:v="urn:schemas-microsoft-com:vml" xmlns:wp="http://schemas.openxmlformats.org/drawingml/2006/wordprocessingDrawing" xmlns:w10="urn:schemas-microsoft-com:office:word" xmlns:w="http://schemas.openxmlformats.org/wordprocessingml/2006/main" xmlns:wne="http://schemas.microsoft.com/office/word/2006/wordml">
   <w:endnote w:type="separator" w:id="-1">
     <w:p>
       <w:r>
@@ -859,7 +1360,7 @@
 </file>
 
 <file path=word/footer1.xml><?xml version="1.0" encoding="utf-8"?>
-<w:ftr xmlns:wpc="http://schemas.microsoft.com/office/word/2010/wordprocessingCanvas" xmlns:cx="http://schemas.microsoft.com/office/drawing/2014/chartex" xmlns:cx1="http://schemas.microsoft.com/office/drawing/2015/9/8/chartex" xmlns:cx2="http://schemas.microsoft.com/office/drawing/2015/10/21/chartex" xmlns:cx3="http://schemas.microsoft.com/office/drawing/2016/5/9/chartex" xmlns:cx4="http://schemas.microsoft.com/office/drawing/2016/5/10/chartex" xmlns:cx5="http://schemas.microsoft.com/office/drawing/2016/5/11/chartex" xmlns:cx6="http://schemas.microsoft.com/office/drawing/2016/5/12/chartex" xmlns:cx7="http://schemas.microsoft.com/office/drawing/2016/5/13/chartex" xmlns:cx8="http://schemas.microsoft.com/office/drawing/2016/5/14/chartex" xmlns:mc="http://schemas.openxmlformats.org/markup-compatibility/2006" xmlns:aink="http://schemas.microsoft.com/office/drawing/2016/ink" xmlns:am3d="http://schemas.microsoft.com/office/drawing/2017/model3d" xmlns:o="urn:schemas-microsoft-com:office:office" xmlns:r="http://schemas.openxmlformats.org/officeDocument/2006/relationships" xmlns:m="http://schemas.openxmlformats.org/officeDocument/2006/math" xmlns:v="urn:schemas-microsoft-com:vml" xmlns:wp14="http://schemas.microsoft.com/office/word/2010/wordprocessingDrawing" xmlns:wp="http://schemas.openxmlformats.org/drawingml/2006/wordprocessingDrawing" xmlns:w10="urn:schemas-microsoft-com:office:word" xmlns:w="http://schemas.openxmlformats.org/wordprocessingml/2006/main" xmlns:w14="http://schemas.microsoft.com/office/word/2010/wordml" xmlns:w15="http://schemas.microsoft.com/office/word/2012/wordml" xmlns:w16cid="http://schemas.microsoft.com/office/word/2016/wordml/cid" xmlns:w16se="http://schemas.microsoft.com/office/word/2015/wordml/symex" xmlns:wpg="http://schemas.microsoft.com/office/word/2010/wordprocessingGroup" xmlns:wpi="http://schemas.microsoft.com/office/word/2010/wordprocessingInk" xmlns:wne="http://schemas.microsoft.com/office/word/2006/wordml" xmlns:wps="http://schemas.microsoft.com/office/word/2010/wordprocessingShape" mc:Ignorable="w14 w15 w16se w16cid wp14">
+<w:ftr xmlns:mo="http://schemas.microsoft.com/office/mac/office/2008/main" xmlns:ve="http://schemas.openxmlformats.org/markup-compatibility/2006" xmlns:mv="urn:schemas-microsoft-com:mac:vml" xmlns:o="urn:schemas-microsoft-com:office:office" xmlns:r="http://schemas.openxmlformats.org/officeDocument/2006/relationships" xmlns:m="http://schemas.openxmlformats.org/officeDocument/2006/math" xmlns:v="urn:schemas-microsoft-com:vml" xmlns:wp="http://schemas.openxmlformats.org/drawingml/2006/wordprocessingDrawing" xmlns:w10="urn:schemas-microsoft-com:office:word" xmlns:w="http://schemas.openxmlformats.org/wordprocessingml/2006/main" xmlns:wne="http://schemas.microsoft.com/office/word/2006/wordml">
   <w:p>
     <w:pPr>
       <w:pStyle w:val="Footer"/>
@@ -877,17 +1378,14 @@
     </w:r>
     <w:r>
       <w:tab/>
-      <w:t xml:space="preserve">DBA210 – Spring </w:t>
-    </w:r>
-    <w:r>
-      <w:t>2016</w:t>
+      <w:t>DBA210 – Spring 2016</w:t>
     </w:r>
   </w:p>
 </w:ftr>
 </file>
 
 <file path=word/footnotes.xml><?xml version="1.0" encoding="utf-8"?>
-<w:footnotes xmlns:wpc="http://schemas.microsoft.com/office/word/2010/wordprocessingCanvas" xmlns:cx="http://schemas.microsoft.com/office/drawing/2014/chartex" xmlns:cx1="http://schemas.microsoft.com/office/drawing/2015/9/8/chartex" xmlns:cx2="http://schemas.microsoft.com/office/drawing/2015/10/21/chartex" xmlns:cx3="http://schemas.microsoft.com/office/drawing/2016/5/9/chartex" xmlns:cx4="http://schemas.microsoft.com/office/drawing/2016/5/10/chartex" xmlns:cx5="http://schemas.microsoft.com/office/drawing/2016/5/11/chartex" xmlns:cx6="http://schemas.microsoft.com/office/drawing/2016/5/12/chartex" xmlns:cx7="http://schemas.microsoft.com/office/drawing/2016/5/13/chartex" xmlns:cx8="http://schemas.microsoft.com/office/drawing/2016/5/14/chartex" xmlns:mc="http://schemas.openxmlformats.org/markup-compatibility/2006" xmlns:aink="http://schemas.microsoft.com/office/drawing/2016/ink" xmlns:am3d="http://schemas.microsoft.com/office/drawing/2017/model3d" xmlns:o="urn:schemas-microsoft-com:office:office" xmlns:r="http://schemas.openxmlformats.org/officeDocument/2006/relationships" xmlns:m="http://schemas.openxmlformats.org/officeDocument/2006/math" xmlns:v="urn:schemas-microsoft-com:vml" xmlns:wp14="http://schemas.microsoft.com/office/word/2010/wordprocessingDrawing" xmlns:wp="http://schemas.openxmlformats.org/drawingml/2006/wordprocessingDrawing" xmlns:w10="urn:schemas-microsoft-com:office:word" xmlns:w="http://schemas.openxmlformats.org/wordprocessingml/2006/main" xmlns:w14="http://schemas.microsoft.com/office/word/2010/wordml" xmlns:w15="http://schemas.microsoft.com/office/word/2012/wordml" xmlns:w16cid="http://schemas.microsoft.com/office/word/2016/wordml/cid" xmlns:w16se="http://schemas.microsoft.com/office/word/2015/wordml/symex" xmlns:wpg="http://schemas.microsoft.com/office/word/2010/wordprocessingGroup" xmlns:wpi="http://schemas.microsoft.com/office/word/2010/wordprocessingInk" xmlns:wne="http://schemas.microsoft.com/office/word/2006/wordml" xmlns:wps="http://schemas.microsoft.com/office/word/2010/wordprocessingShape" mc:Ignorable="w14 w15 w16se w16cid wp14">
+<w:footnotes xmlns:mo="http://schemas.microsoft.com/office/mac/office/2008/main" xmlns:ve="http://schemas.openxmlformats.org/markup-compatibility/2006" xmlns:mv="urn:schemas-microsoft-com:mac:vml" xmlns:o="urn:schemas-microsoft-com:office:office" xmlns:r="http://schemas.openxmlformats.org/officeDocument/2006/relationships" xmlns:m="http://schemas.openxmlformats.org/officeDocument/2006/math" xmlns:v="urn:schemas-microsoft-com:vml" xmlns:wp="http://schemas.openxmlformats.org/drawingml/2006/wordprocessingDrawing" xmlns:w10="urn:schemas-microsoft-com:office:word" xmlns:w="http://schemas.openxmlformats.org/wordprocessingml/2006/main" xmlns:wne="http://schemas.microsoft.com/office/word/2006/wordml">
   <w:footnote w:type="separator" w:id="-1">
     <w:p>
       <w:r>
@@ -906,8 +1404,8 @@
 </file>
 
 <file path=word/numbering.xml><?xml version="1.0" encoding="utf-8"?>
-<w:numbering xmlns:wpc="http://schemas.microsoft.com/office/word/2010/wordprocessingCanvas" xmlns:cx="http://schemas.microsoft.com/office/drawing/2014/chartex" xmlns:cx1="http://schemas.microsoft.com/office/drawing/2015/9/8/chartex" xmlns:cx2="http://schemas.microsoft.com/office/drawing/2015/10/21/chartex" xmlns:cx3="http://schemas.microsoft.com/office/drawing/2016/5/9/chartex" xmlns:cx4="http://schemas.microsoft.com/office/drawing/2016/5/10/chartex" xmlns:cx5="http://schemas.microsoft.com/office/drawing/2016/5/11/chartex" xmlns:cx6="http://schemas.microsoft.com/office/drawing/2016/5/12/chartex" xmlns:cx7="http://schemas.microsoft.com/office/drawing/2016/5/13/chartex" xmlns:cx8="http://schemas.microsoft.com/office/drawing/2016/5/14/chartex" xmlns:mc="http://schemas.openxmlformats.org/markup-compatibility/2006" xmlns:aink="http://schemas.microsoft.com/office/drawing/2016/ink" xmlns:am3d="http://schemas.microsoft.com/office/drawing/2017/model3d" xmlns:o="urn:schemas-microsoft-com:office:office" xmlns:r="http://schemas.openxmlformats.org/officeDocument/2006/relationships" xmlns:m="http://schemas.openxmlformats.org/officeDocument/2006/math" xmlns:v="urn:schemas-microsoft-com:vml" xmlns:wp14="http://schemas.microsoft.com/office/word/2010/wordprocessingDrawing" xmlns:wp="http://schemas.openxmlformats.org/drawingml/2006/wordprocessingDrawing" xmlns:w10="urn:schemas-microsoft-com:office:word" xmlns:w="http://schemas.openxmlformats.org/wordprocessingml/2006/main" xmlns:w14="http://schemas.microsoft.com/office/word/2010/wordml" xmlns:w15="http://schemas.microsoft.com/office/word/2012/wordml" xmlns:w16cid="http://schemas.microsoft.com/office/word/2016/wordml/cid" xmlns:w16se="http://schemas.microsoft.com/office/word/2015/wordml/symex" xmlns:wpg="http://schemas.microsoft.com/office/word/2010/wordprocessingGroup" xmlns:wpi="http://schemas.microsoft.com/office/word/2010/wordprocessingInk" xmlns:wne="http://schemas.microsoft.com/office/word/2006/wordml" xmlns:wps="http://schemas.microsoft.com/office/word/2010/wordprocessingShape" mc:Ignorable="w14 w15 w16se w16cid wp14">
-  <w:abstractNum w:abstractNumId="0" w15:restartNumberingAfterBreak="0">
+<w:numbering xmlns:mo="http://schemas.microsoft.com/office/mac/office/2008/main" xmlns:ve="http://schemas.openxmlformats.org/markup-compatibility/2006" xmlns:mv="urn:schemas-microsoft-com:mac:vml" xmlns:o="urn:schemas-microsoft-com:office:office" xmlns:r="http://schemas.openxmlformats.org/officeDocument/2006/relationships" xmlns:m="http://schemas.openxmlformats.org/officeDocument/2006/math" xmlns:v="urn:schemas-microsoft-com:vml" xmlns:wp="http://schemas.openxmlformats.org/drawingml/2006/wordprocessingDrawing" xmlns:w10="urn:schemas-microsoft-com:office:word" xmlns:w="http://schemas.openxmlformats.org/wordprocessingml/2006/main" xmlns:wne="http://schemas.microsoft.com/office/word/2006/wordml">
+  <w:abstractNum w:abstractNumId="0">
     <w:nsid w:val="FFFFFFFE"/>
     <w:multiLevelType w:val="singleLevel"/>
     <w:tmpl w:val="FFFFFFFF"/>
@@ -917,7 +1415,7 @@
       <w:lvlJc w:val="left"/>
     </w:lvl>
   </w:abstractNum>
-  <w:abstractNum w:abstractNumId="1" w15:restartNumberingAfterBreak="0">
+  <w:abstractNum w:abstractNumId="1">
     <w:nsid w:val="0A8D7A5C"/>
     <w:multiLevelType w:val="hybridMultilevel"/>
     <w:tmpl w:val="0D7E02DC"/>
@@ -1006,7 +1504,7 @@
       </w:pPr>
     </w:lvl>
   </w:abstractNum>
-  <w:abstractNum w:abstractNumId="2" w15:restartNumberingAfterBreak="0">
+  <w:abstractNum w:abstractNumId="2">
     <w:nsid w:val="0C6539D7"/>
     <w:multiLevelType w:val="hybridMultilevel"/>
     <w:tmpl w:val="7EECC964"/>
@@ -1095,7 +1593,7 @@
       </w:pPr>
     </w:lvl>
   </w:abstractNum>
-  <w:abstractNum w:abstractNumId="3" w15:restartNumberingAfterBreak="0">
+  <w:abstractNum w:abstractNumId="3">
     <w:nsid w:val="154368A9"/>
     <w:multiLevelType w:val="multilevel"/>
     <w:tmpl w:val="B3DEBA12"/>
@@ -1244,7 +1742,7 @@
       </w:rPr>
     </w:lvl>
   </w:abstractNum>
-  <w:abstractNum w:abstractNumId="4" w15:restartNumberingAfterBreak="0">
+  <w:abstractNum w:abstractNumId="4">
     <w:nsid w:val="19410A91"/>
     <w:multiLevelType w:val="singleLevel"/>
     <w:tmpl w:val="810C0FA2"/>
@@ -1262,7 +1760,7 @@
       </w:pPr>
     </w:lvl>
   </w:abstractNum>
-  <w:abstractNum w:abstractNumId="5" w15:restartNumberingAfterBreak="0">
+  <w:abstractNum w:abstractNumId="5">
     <w:nsid w:val="1AF56B83"/>
     <w:multiLevelType w:val="hybridMultilevel"/>
     <w:tmpl w:val="A860171E"/>
@@ -1348,7 +1846,7 @@
       </w:pPr>
     </w:lvl>
   </w:abstractNum>
-  <w:abstractNum w:abstractNumId="6" w15:restartNumberingAfterBreak="0">
+  <w:abstractNum w:abstractNumId="6">
     <w:nsid w:val="27872EDC"/>
     <w:multiLevelType w:val="hybridMultilevel"/>
     <w:tmpl w:val="129C32C0"/>
@@ -1438,7 +1936,7 @@
       </w:pPr>
     </w:lvl>
   </w:abstractNum>
-  <w:abstractNum w:abstractNumId="7" w15:restartNumberingAfterBreak="0">
+  <w:abstractNum w:abstractNumId="7">
     <w:nsid w:val="348B6F0D"/>
     <w:multiLevelType w:val="hybridMultilevel"/>
     <w:tmpl w:val="A8F43D9E"/>
@@ -1527,7 +2025,7 @@
       </w:pPr>
     </w:lvl>
   </w:abstractNum>
-  <w:abstractNum w:abstractNumId="8" w15:restartNumberingAfterBreak="0">
+  <w:abstractNum w:abstractNumId="8">
     <w:nsid w:val="45563E16"/>
     <w:multiLevelType w:val="hybridMultilevel"/>
     <w:tmpl w:val="206638B8"/>
@@ -1640,7 +2138,7 @@
       </w:rPr>
     </w:lvl>
   </w:abstractNum>
-  <w:abstractNum w:abstractNumId="9" w15:restartNumberingAfterBreak="0">
+  <w:abstractNum w:abstractNumId="9">
     <w:nsid w:val="541A2039"/>
     <w:multiLevelType w:val="singleLevel"/>
     <w:tmpl w:val="F1980F22"/>
@@ -1661,7 +2159,7 @@
       </w:rPr>
     </w:lvl>
   </w:abstractNum>
-  <w:abstractNum w:abstractNumId="10" w15:restartNumberingAfterBreak="0">
+  <w:abstractNum w:abstractNumId="10">
     <w:nsid w:val="55974128"/>
     <w:multiLevelType w:val="singleLevel"/>
     <w:tmpl w:val="350098B4"/>
@@ -1682,7 +2180,7 @@
       </w:rPr>
     </w:lvl>
   </w:abstractNum>
-  <w:abstractNum w:abstractNumId="11" w15:restartNumberingAfterBreak="0">
+  <w:abstractNum w:abstractNumId="11">
     <w:nsid w:val="6621464E"/>
     <w:multiLevelType w:val="hybridMultilevel"/>
     <w:tmpl w:val="B150D326"/>
@@ -1795,7 +2293,7 @@
       </w:rPr>
     </w:lvl>
   </w:abstractNum>
-  <w:abstractNum w:abstractNumId="12" w15:restartNumberingAfterBreak="0">
+  <w:abstractNum w:abstractNumId="12">
     <w:nsid w:val="775E1E3C"/>
     <w:multiLevelType w:val="multilevel"/>
     <w:tmpl w:val="3B5484B2"/>
@@ -2207,7 +2705,7 @@
 </file>
 
 <file path=word/styles.xml><?xml version="1.0" encoding="utf-8"?>
-<w:styles xmlns:mc="http://schemas.openxmlformats.org/markup-compatibility/2006" xmlns:r="http://schemas.openxmlformats.org/officeDocument/2006/relationships" xmlns:w="http://schemas.openxmlformats.org/wordprocessingml/2006/main" xmlns:w14="http://schemas.microsoft.com/office/word/2010/wordml" xmlns:w15="http://schemas.microsoft.com/office/word/2012/wordml" xmlns:w16cid="http://schemas.microsoft.com/office/word/2016/wordml/cid" xmlns:w16se="http://schemas.microsoft.com/office/word/2015/wordml/symex" mc:Ignorable="w14 w15 w16se w16cid">
+<w:styles xmlns:r="http://schemas.openxmlformats.org/officeDocument/2006/relationships" xmlns:w="http://schemas.openxmlformats.org/wordprocessingml/2006/main">
   <w:docDefaults>
     <w:rPrDefault>
       <w:rPr>
@@ -2217,375 +2715,151 @@
     </w:rPrDefault>
     <w:pPrDefault/>
   </w:docDefaults>
-  <w:latentStyles w:defLockedState="0" w:defUIPriority="0" w:defSemiHidden="0" w:defUnhideWhenUsed="0" w:defQFormat="0" w:count="375">
-    <w:lsdException w:name="Normal" w:qFormat="1"/>
-    <w:lsdException w:name="heading 1" w:qFormat="1"/>
-    <w:lsdException w:name="heading 2" w:qFormat="1"/>
-    <w:lsdException w:name="heading 3" w:qFormat="1"/>
-    <w:lsdException w:name="heading 4" w:semiHidden="1" w:unhideWhenUsed="1" w:qFormat="1"/>
-    <w:lsdException w:name="heading 5" w:semiHidden="1" w:unhideWhenUsed="1" w:qFormat="1"/>
-    <w:lsdException w:name="heading 6" w:semiHidden="1" w:unhideWhenUsed="1" w:qFormat="1"/>
-    <w:lsdException w:name="heading 7" w:semiHidden="1" w:unhideWhenUsed="1" w:qFormat="1"/>
-    <w:lsdException w:name="heading 8" w:semiHidden="1" w:unhideWhenUsed="1" w:qFormat="1"/>
-    <w:lsdException w:name="heading 9" w:semiHidden="1" w:unhideWhenUsed="1" w:qFormat="1"/>
-    <w:lsdException w:name="index 1" w:semiHidden="1" w:unhideWhenUsed="1"/>
-    <w:lsdException w:name="index 2" w:semiHidden="1" w:unhideWhenUsed="1"/>
-    <w:lsdException w:name="index 3" w:semiHidden="1" w:unhideWhenUsed="1"/>
-    <w:lsdException w:name="index 4" w:semiHidden="1" w:unhideWhenUsed="1"/>
-    <w:lsdException w:name="index 5" w:semiHidden="1" w:unhideWhenUsed="1"/>
-    <w:lsdException w:name="index 6" w:semiHidden="1" w:unhideWhenUsed="1"/>
-    <w:lsdException w:name="index 7" w:semiHidden="1" w:unhideWhenUsed="1"/>
-    <w:lsdException w:name="index 8" w:semiHidden="1" w:unhideWhenUsed="1"/>
-    <w:lsdException w:name="index 9" w:semiHidden="1" w:unhideWhenUsed="1"/>
-    <w:lsdException w:name="toc 1" w:semiHidden="1" w:unhideWhenUsed="1"/>
-    <w:lsdException w:name="toc 2" w:semiHidden="1" w:unhideWhenUsed="1"/>
-    <w:lsdException w:name="toc 3" w:semiHidden="1" w:unhideWhenUsed="1"/>
-    <w:lsdException w:name="toc 4" w:semiHidden="1" w:unhideWhenUsed="1"/>
-    <w:lsdException w:name="toc 5" w:semiHidden="1" w:unhideWhenUsed="1"/>
-    <w:lsdException w:name="toc 6" w:semiHidden="1" w:unhideWhenUsed="1"/>
-    <w:lsdException w:name="toc 7" w:semiHidden="1" w:unhideWhenUsed="1"/>
-    <w:lsdException w:name="toc 8" w:semiHidden="1" w:unhideWhenUsed="1"/>
-    <w:lsdException w:name="toc 9" w:semiHidden="1" w:unhideWhenUsed="1"/>
-    <w:lsdException w:name="Normal Indent" w:semiHidden="1" w:unhideWhenUsed="1"/>
-    <w:lsdException w:name="footnote text" w:semiHidden="1" w:unhideWhenUsed="1"/>
-    <w:lsdException w:name="annotation text" w:semiHidden="1" w:unhideWhenUsed="1"/>
-    <w:lsdException w:name="header" w:semiHidden="1" w:uiPriority="99" w:unhideWhenUsed="1"/>
-    <w:lsdException w:name="footer" w:semiHidden="1" w:unhideWhenUsed="1"/>
-    <w:lsdException w:name="index heading" w:semiHidden="1" w:unhideWhenUsed="1"/>
-    <w:lsdException w:name="caption" w:semiHidden="1" w:unhideWhenUsed="1" w:qFormat="1"/>
-    <w:lsdException w:name="table of figures" w:semiHidden="1" w:unhideWhenUsed="1"/>
-    <w:lsdException w:name="envelope address" w:semiHidden="1" w:unhideWhenUsed="1"/>
-    <w:lsdException w:name="envelope return" w:semiHidden="1" w:unhideWhenUsed="1"/>
-    <w:lsdException w:name="footnote reference" w:semiHidden="1" w:unhideWhenUsed="1"/>
-    <w:lsdException w:name="annotation reference" w:semiHidden="1" w:unhideWhenUsed="1"/>
-    <w:lsdException w:name="line number" w:semiHidden="1" w:unhideWhenUsed="1"/>
-    <w:lsdException w:name="page number" w:semiHidden="1" w:unhideWhenUsed="1"/>
-    <w:lsdException w:name="endnote reference" w:semiHidden="1" w:unhideWhenUsed="1"/>
-    <w:lsdException w:name="endnote text" w:semiHidden="1" w:unhideWhenUsed="1"/>
-    <w:lsdException w:name="table of authorities" w:semiHidden="1" w:unhideWhenUsed="1"/>
-    <w:lsdException w:name="macro" w:semiHidden="1" w:unhideWhenUsed="1"/>
-    <w:lsdException w:name="toa heading" w:semiHidden="1" w:unhideWhenUsed="1"/>
-    <w:lsdException w:name="List" w:semiHidden="1" w:unhideWhenUsed="1"/>
-    <w:lsdException w:name="List Bullet" w:semiHidden="1" w:unhideWhenUsed="1"/>
-    <w:lsdException w:name="List 2" w:semiHidden="1" w:unhideWhenUsed="1"/>
-    <w:lsdException w:name="List 3" w:semiHidden="1" w:unhideWhenUsed="1"/>
-    <w:lsdException w:name="List Bullet 2" w:semiHidden="1" w:unhideWhenUsed="1"/>
-    <w:lsdException w:name="List Bullet 3" w:semiHidden="1" w:unhideWhenUsed="1"/>
-    <w:lsdException w:name="List Bullet 4" w:semiHidden="1" w:unhideWhenUsed="1"/>
-    <w:lsdException w:name="List Bullet 5" w:semiHidden="1" w:unhideWhenUsed="1"/>
-    <w:lsdException w:name="List Number 2" w:semiHidden="1" w:unhideWhenUsed="1"/>
-    <w:lsdException w:name="List Number 3" w:semiHidden="1" w:unhideWhenUsed="1"/>
-    <w:lsdException w:name="List Number 4" w:semiHidden="1" w:unhideWhenUsed="1"/>
-    <w:lsdException w:name="List Number 5" w:semiHidden="1" w:unhideWhenUsed="1"/>
-    <w:lsdException w:name="Title" w:qFormat="1"/>
-    <w:lsdException w:name="Closing" w:semiHidden="1" w:unhideWhenUsed="1"/>
-    <w:lsdException w:name="Signature" w:semiHidden="1" w:unhideWhenUsed="1"/>
-    <w:lsdException w:name="Default Paragraph Font" w:semiHidden="1" w:unhideWhenUsed="1"/>
-    <w:lsdException w:name="Body Text" w:semiHidden="1" w:unhideWhenUsed="1"/>
-    <w:lsdException w:name="Body Text Indent" w:semiHidden="1" w:unhideWhenUsed="1"/>
-    <w:lsdException w:name="List Continue" w:semiHidden="1" w:unhideWhenUsed="1"/>
-    <w:lsdException w:name="List Continue 2" w:semiHidden="1" w:unhideWhenUsed="1"/>
-    <w:lsdException w:name="List Continue 3" w:semiHidden="1" w:unhideWhenUsed="1"/>
-    <w:lsdException w:name="List Continue 4" w:semiHidden="1" w:unhideWhenUsed="1"/>
-    <w:lsdException w:name="List Continue 5" w:semiHidden="1" w:unhideWhenUsed="1"/>
-    <w:lsdException w:name="Message Header" w:semiHidden="1" w:unhideWhenUsed="1"/>
-    <w:lsdException w:name="Subtitle" w:qFormat="1"/>
-    <w:lsdException w:name="Body Text First Indent 2" w:semiHidden="1" w:unhideWhenUsed="1"/>
-    <w:lsdException w:name="Note Heading" w:semiHidden="1" w:unhideWhenUsed="1"/>
-    <w:lsdException w:name="Body Text 2" w:semiHidden="1" w:unhideWhenUsed="1"/>
-    <w:lsdException w:name="Body Text 3" w:semiHidden="1" w:unhideWhenUsed="1"/>
-    <w:lsdException w:name="Body Text Indent 2" w:semiHidden="1" w:unhideWhenUsed="1"/>
-    <w:lsdException w:name="Body Text Indent 3" w:semiHidden="1" w:unhideWhenUsed="1"/>
-    <w:lsdException w:name="Block Text" w:semiHidden="1" w:unhideWhenUsed="1"/>
-    <w:lsdException w:name="Hyperlink" w:semiHidden="1" w:unhideWhenUsed="1"/>
-    <w:lsdException w:name="FollowedHyperlink" w:semiHidden="1" w:unhideWhenUsed="1"/>
-    <w:lsdException w:name="Strong" w:qFormat="1"/>
-    <w:lsdException w:name="Emphasis" w:qFormat="1"/>
-    <w:lsdException w:name="Document Map" w:semiHidden="1" w:unhideWhenUsed="1"/>
-    <w:lsdException w:name="Plain Text" w:semiHidden="1" w:unhideWhenUsed="1"/>
-    <w:lsdException w:name="E-mail Signature" w:semiHidden="1" w:unhideWhenUsed="1"/>
-    <w:lsdException w:name="HTML Top of Form" w:semiHidden="1" w:unhideWhenUsed="1"/>
-    <w:lsdException w:name="HTML Bottom of Form" w:semiHidden="1" w:unhideWhenUsed="1"/>
-    <w:lsdException w:name="Normal (Web)" w:semiHidden="1" w:uiPriority="99" w:unhideWhenUsed="1"/>
-    <w:lsdException w:name="HTML Acronym" w:semiHidden="1" w:unhideWhenUsed="1"/>
-    <w:lsdException w:name="HTML Address" w:semiHidden="1" w:unhideWhenUsed="1"/>
-    <w:lsdException w:name="HTML Cite" w:semiHidden="1" w:unhideWhenUsed="1"/>
-    <w:lsdException w:name="HTML Code" w:semiHidden="1" w:unhideWhenUsed="1"/>
-    <w:lsdException w:name="HTML Definition" w:semiHidden="1" w:unhideWhenUsed="1"/>
-    <w:lsdException w:name="HTML Keyboard" w:semiHidden="1" w:unhideWhenUsed="1"/>
-    <w:lsdException w:name="HTML Preformatted" w:semiHidden="1" w:unhideWhenUsed="1"/>
-    <w:lsdException w:name="HTML Sample" w:semiHidden="1" w:unhideWhenUsed="1"/>
-    <w:lsdException w:name="HTML Typewriter" w:semiHidden="1" w:unhideWhenUsed="1"/>
-    <w:lsdException w:name="HTML Variable" w:semiHidden="1" w:unhideWhenUsed="1"/>
-    <w:lsdException w:name="Normal Table" w:semiHidden="1" w:unhideWhenUsed="1"/>
-    <w:lsdException w:name="annotation subject" w:semiHidden="1" w:unhideWhenUsed="1"/>
-    <w:lsdException w:name="No List" w:semiHidden="1" w:unhideWhenUsed="1"/>
-    <w:lsdException w:name="Outline List 1" w:semiHidden="1" w:unhideWhenUsed="1"/>
-    <w:lsdException w:name="Outline List 2" w:semiHidden="1" w:unhideWhenUsed="1"/>
-    <w:lsdException w:name="Outline List 3" w:semiHidden="1" w:unhideWhenUsed="1"/>
-    <w:lsdException w:name="Table Simple 1" w:semiHidden="1" w:unhideWhenUsed="1"/>
-    <w:lsdException w:name="Table Simple 2" w:semiHidden="1" w:unhideWhenUsed="1"/>
-    <w:lsdException w:name="Table Simple 3" w:semiHidden="1" w:unhideWhenUsed="1"/>
-    <w:lsdException w:name="Table Classic 1" w:semiHidden="1" w:unhideWhenUsed="1"/>
-    <w:lsdException w:name="Table Classic 2" w:semiHidden="1" w:unhideWhenUsed="1"/>
-    <w:lsdException w:name="Table Classic 3" w:semiHidden="1" w:unhideWhenUsed="1"/>
-    <w:lsdException w:name="Table Classic 4" w:semiHidden="1" w:unhideWhenUsed="1"/>
-    <w:lsdException w:name="Table Colorful 1" w:semiHidden="1" w:unhideWhenUsed="1"/>
-    <w:lsdException w:name="Table Colorful 2" w:semiHidden="1" w:unhideWhenUsed="1"/>
-    <w:lsdException w:name="Table Colorful 3" w:semiHidden="1" w:unhideWhenUsed="1"/>
-    <w:lsdException w:name="Table Columns 1" w:semiHidden="1" w:unhideWhenUsed="1"/>
-    <w:lsdException w:name="Table Columns 2" w:semiHidden="1" w:unhideWhenUsed="1"/>
-    <w:lsdException w:name="Table Columns 3" w:semiHidden="1" w:unhideWhenUsed="1"/>
-    <w:lsdException w:name="Table Columns 4" w:semiHidden="1" w:unhideWhenUsed="1"/>
-    <w:lsdException w:name="Table Columns 5" w:semiHidden="1" w:unhideWhenUsed="1"/>
-    <w:lsdException w:name="Table Grid 1" w:semiHidden="1" w:unhideWhenUsed="1"/>
-    <w:lsdException w:name="Table Grid 2" w:semiHidden="1" w:unhideWhenUsed="1"/>
-    <w:lsdException w:name="Table Grid 3" w:semiHidden="1" w:unhideWhenUsed="1"/>
-    <w:lsdException w:name="Table Grid 4" w:semiHidden="1" w:unhideWhenUsed="1"/>
-    <w:lsdException w:name="Table Grid 5" w:semiHidden="1" w:unhideWhenUsed="1"/>
-    <w:lsdException w:name="Table Grid 6" w:semiHidden="1" w:unhideWhenUsed="1"/>
-    <w:lsdException w:name="Table Grid 7" w:semiHidden="1" w:unhideWhenUsed="1"/>
-    <w:lsdException w:name="Table Grid 8" w:semiHidden="1" w:unhideWhenUsed="1"/>
-    <w:lsdException w:name="Table List 1" w:semiHidden="1" w:unhideWhenUsed="1"/>
-    <w:lsdException w:name="Table List 2" w:semiHidden="1" w:unhideWhenUsed="1"/>
-    <w:lsdException w:name="Table List 3" w:semiHidden="1" w:unhideWhenUsed="1"/>
-    <w:lsdException w:name="Table List 4" w:semiHidden="1" w:unhideWhenUsed="1"/>
-    <w:lsdException w:name="Table List 5" w:semiHidden="1" w:unhideWhenUsed="1"/>
-    <w:lsdException w:name="Table List 6" w:semiHidden="1" w:unhideWhenUsed="1"/>
-    <w:lsdException w:name="Table List 7" w:semiHidden="1" w:unhideWhenUsed="1"/>
-    <w:lsdException w:name="Table List 8" w:semiHidden="1" w:unhideWhenUsed="1"/>
-    <w:lsdException w:name="Table 3D effects 1" w:semiHidden="1" w:unhideWhenUsed="1"/>
-    <w:lsdException w:name="Table 3D effects 2" w:semiHidden="1" w:unhideWhenUsed="1"/>
-    <w:lsdException w:name="Table 3D effects 3" w:semiHidden="1" w:unhideWhenUsed="1"/>
-    <w:lsdException w:name="Table Contemporary" w:semiHidden="1" w:unhideWhenUsed="1"/>
-    <w:lsdException w:name="Table Elegant" w:semiHidden="1" w:unhideWhenUsed="1"/>
-    <w:lsdException w:name="Table Professional" w:semiHidden="1" w:unhideWhenUsed="1"/>
-    <w:lsdException w:name="Table Subtle 1" w:semiHidden="1" w:unhideWhenUsed="1"/>
-    <w:lsdException w:name="Table Subtle 2" w:semiHidden="1" w:unhideWhenUsed="1"/>
-    <w:lsdException w:name="Table Web 1" w:semiHidden="1" w:unhideWhenUsed="1"/>
-    <w:lsdException w:name="Table Web 2" w:semiHidden="1" w:unhideWhenUsed="1"/>
-    <w:lsdException w:name="Table Web 3" w:semiHidden="1" w:unhideWhenUsed="1"/>
-    <w:lsdException w:name="Balloon Text" w:semiHidden="1" w:unhideWhenUsed="1"/>
-    <w:lsdException w:name="Table Theme" w:semiHidden="1" w:unhideWhenUsed="1"/>
-    <w:lsdException w:name="Placeholder Text" w:semiHidden="1" w:uiPriority="99"/>
-    <w:lsdException w:name="No Spacing" w:uiPriority="1" w:qFormat="1"/>
-    <w:lsdException w:name="Light Shading" w:uiPriority="60"/>
-    <w:lsdException w:name="Light List" w:uiPriority="61"/>
-    <w:lsdException w:name="Light Grid" w:uiPriority="62"/>
-    <w:lsdException w:name="Medium Shading 1" w:uiPriority="63"/>
-    <w:lsdException w:name="Medium Shading 2" w:uiPriority="64"/>
-    <w:lsdException w:name="Medium List 1" w:uiPriority="65"/>
-    <w:lsdException w:name="Medium List 2" w:uiPriority="66"/>
-    <w:lsdException w:name="Medium Grid 1" w:uiPriority="67"/>
-    <w:lsdException w:name="Medium Grid 2" w:uiPriority="68"/>
-    <w:lsdException w:name="Medium Grid 3" w:uiPriority="69"/>
-    <w:lsdException w:name="Dark List" w:uiPriority="70"/>
-    <w:lsdException w:name="Colorful Shading" w:uiPriority="71"/>
-    <w:lsdException w:name="Colorful List" w:uiPriority="72"/>
-    <w:lsdException w:name="Colorful Grid" w:uiPriority="73"/>
-    <w:lsdException w:name="Light Shading Accent 1" w:uiPriority="60"/>
-    <w:lsdException w:name="Light List Accent 1" w:uiPriority="61"/>
-    <w:lsdException w:name="Light Grid Accent 1" w:uiPriority="62"/>
-    <w:lsdException w:name="Medium Shading 1 Accent 1" w:uiPriority="63"/>
-    <w:lsdException w:name="Medium Shading 2 Accent 1" w:uiPriority="64"/>
-    <w:lsdException w:name="Medium List 1 Accent 1" w:uiPriority="65"/>
-    <w:lsdException w:name="Revision" w:semiHidden="1" w:uiPriority="99"/>
-    <w:lsdException w:name="List Paragraph" w:uiPriority="34" w:qFormat="1"/>
-    <w:lsdException w:name="Quote" w:uiPriority="29" w:qFormat="1"/>
-    <w:lsdException w:name="Intense Quote" w:uiPriority="30" w:qFormat="1"/>
-    <w:lsdException w:name="Medium List 2 Accent 1" w:uiPriority="66"/>
-    <w:lsdException w:name="Medium Grid 1 Accent 1" w:uiPriority="67"/>
-    <w:lsdException w:name="Medium Grid 2 Accent 1" w:uiPriority="68"/>
-    <w:lsdException w:name="Medium Grid 3 Accent 1" w:uiPriority="69"/>
-    <w:lsdException w:name="Dark List Accent 1" w:uiPriority="70"/>
-    <w:lsdException w:name="Colorful Shading Accent 1" w:uiPriority="71"/>
-    <w:lsdException w:name="Colorful List Accent 1" w:uiPriority="72"/>
-    <w:lsdException w:name="Colorful Grid Accent 1" w:uiPriority="73"/>
-    <w:lsdException w:name="Light Shading Accent 2" w:uiPriority="60"/>
-    <w:lsdException w:name="Light List Accent 2" w:uiPriority="61"/>
-    <w:lsdException w:name="Light Grid Accent 2" w:uiPriority="62"/>
-    <w:lsdException w:name="Medium Shading 1 Accent 2" w:uiPriority="63"/>
-    <w:lsdException w:name="Medium Shading 2 Accent 2" w:uiPriority="64"/>
-    <w:lsdException w:name="Medium List 1 Accent 2" w:uiPriority="65"/>
-    <w:lsdException w:name="Medium List 2 Accent 2" w:uiPriority="66"/>
-    <w:lsdException w:name="Medium Grid 1 Accent 2" w:uiPriority="67"/>
-    <w:lsdException w:name="Medium Grid 2 Accent 2" w:uiPriority="68"/>
-    <w:lsdException w:name="Medium Grid 3 Accent 2" w:uiPriority="69"/>
-    <w:lsdException w:name="Dark List Accent 2" w:uiPriority="70"/>
-    <w:lsdException w:name="Colorful Shading Accent 2" w:uiPriority="71"/>
-    <w:lsdException w:name="Colorful List Accent 2" w:uiPriority="72"/>
-    <w:lsdException w:name="Colorful Grid Accent 2" w:uiPriority="73"/>
-    <w:lsdException w:name="Light Shading Accent 3" w:uiPriority="60"/>
-    <w:lsdException w:name="Light List Accent 3" w:uiPriority="61"/>
-    <w:lsdException w:name="Light Grid Accent 3" w:uiPriority="62"/>
-    <w:lsdException w:name="Medium Shading 1 Accent 3" w:uiPriority="63"/>
-    <w:lsdException w:name="Medium Shading 2 Accent 3" w:uiPriority="64"/>
-    <w:lsdException w:name="Medium List 1 Accent 3" w:uiPriority="65"/>
-    <w:lsdException w:name="Medium List 2 Accent 3" w:uiPriority="66"/>
-    <w:lsdException w:name="Medium Grid 1 Accent 3" w:uiPriority="67"/>
-    <w:lsdException w:name="Medium Grid 2 Accent 3" w:uiPriority="68"/>
-    <w:lsdException w:name="Medium Grid 3 Accent 3" w:uiPriority="69"/>
-    <w:lsdException w:name="Dark List Accent 3" w:uiPriority="70"/>
-    <w:lsdException w:name="Colorful Shading Accent 3" w:uiPriority="71"/>
-    <w:lsdException w:name="Colorful List Accent 3" w:uiPriority="72"/>
-    <w:lsdException w:name="Colorful Grid Accent 3" w:uiPriority="73"/>
-    <w:lsdException w:name="Light Shading Accent 4" w:uiPriority="60"/>
-    <w:lsdException w:name="Light List Accent 4" w:uiPriority="61"/>
-    <w:lsdException w:name="Light Grid Accent 4" w:uiPriority="62"/>
-    <w:lsdException w:name="Medium Shading 1 Accent 4" w:uiPriority="63"/>
-    <w:lsdException w:name="Medium Shading 2 Accent 4" w:uiPriority="64"/>
-    <w:lsdException w:name="Medium List 1 Accent 4" w:uiPriority="65"/>
-    <w:lsdException w:name="Medium List 2 Accent 4" w:uiPriority="66"/>
-    <w:lsdException w:name="Medium Grid 1 Accent 4" w:uiPriority="67"/>
-    <w:lsdException w:name="Medium Grid 2 Accent 4" w:uiPriority="68"/>
-    <w:lsdException w:name="Medium Grid 3 Accent 4" w:uiPriority="69"/>
-    <w:lsdException w:name="Dark List Accent 4" w:uiPriority="70"/>
-    <w:lsdException w:name="Colorful Shading Accent 4" w:uiPriority="71"/>
-    <w:lsdException w:name="Colorful List Accent 4" w:uiPriority="72"/>
-    <w:lsdException w:name="Colorful Grid Accent 4" w:uiPriority="73"/>
-    <w:lsdException w:name="Light Shading Accent 5" w:uiPriority="60"/>
-    <w:lsdException w:name="Light List Accent 5" w:uiPriority="61"/>
-    <w:lsdException w:name="Light Grid Accent 5" w:uiPriority="62"/>
-    <w:lsdException w:name="Medium Shading 1 Accent 5" w:uiPriority="63"/>
-    <w:lsdException w:name="Medium Shading 2 Accent 5" w:uiPriority="64"/>
-    <w:lsdException w:name="Medium List 1 Accent 5" w:uiPriority="65"/>
-    <w:lsdException w:name="Medium List 2 Accent 5" w:uiPriority="66"/>
-    <w:lsdException w:name="Medium Grid 1 Accent 5" w:uiPriority="67"/>
-    <w:lsdException w:name="Medium Grid 2 Accent 5" w:uiPriority="68"/>
-    <w:lsdException w:name="Medium Grid 3 Accent 5" w:uiPriority="69"/>
-    <w:lsdException w:name="Dark List Accent 5" w:uiPriority="70"/>
-    <w:lsdException w:name="Colorful Shading Accent 5" w:uiPriority="71"/>
-    <w:lsdException w:name="Colorful List Accent 5" w:uiPriority="72"/>
-    <w:lsdException w:name="Colorful Grid Accent 5" w:uiPriority="73"/>
-    <w:lsdException w:name="Light Shading Accent 6" w:uiPriority="60"/>
-    <w:lsdException w:name="Light List Accent 6" w:uiPriority="61"/>
-    <w:lsdException w:name="Light Grid Accent 6" w:uiPriority="62"/>
-    <w:lsdException w:name="Medium Shading 1 Accent 6" w:uiPriority="63"/>
-    <w:lsdException w:name="Medium Shading 2 Accent 6" w:uiPriority="64"/>
-    <w:lsdException w:name="Medium List 1 Accent 6" w:uiPriority="65"/>
-    <w:lsdException w:name="Medium List 2 Accent 6" w:uiPriority="66"/>
-    <w:lsdException w:name="Medium Grid 1 Accent 6" w:uiPriority="67"/>
-    <w:lsdException w:name="Medium Grid 2 Accent 6" w:uiPriority="68"/>
-    <w:lsdException w:name="Medium Grid 3 Accent 6" w:uiPriority="69"/>
-    <w:lsdException w:name="Dark List Accent 6" w:uiPriority="70"/>
-    <w:lsdException w:name="Colorful Shading Accent 6" w:uiPriority="71"/>
-    <w:lsdException w:name="Colorful List Accent 6" w:uiPriority="72"/>
-    <w:lsdException w:name="Colorful Grid Accent 6" w:uiPriority="73"/>
-    <w:lsdException w:name="Subtle Emphasis" w:uiPriority="19" w:qFormat="1"/>
-    <w:lsdException w:name="Intense Emphasis" w:uiPriority="21" w:qFormat="1"/>
-    <w:lsdException w:name="Subtle Reference" w:uiPriority="31" w:qFormat="1"/>
-    <w:lsdException w:name="Intense Reference" w:uiPriority="32" w:qFormat="1"/>
-    <w:lsdException w:name="Book Title" w:uiPriority="33" w:qFormat="1"/>
-    <w:lsdException w:name="Bibliography" w:semiHidden="1" w:uiPriority="37" w:unhideWhenUsed="1"/>
-    <w:lsdException w:name="TOC Heading" w:semiHidden="1" w:uiPriority="39" w:unhideWhenUsed="1" w:qFormat="1"/>
-    <w:lsdException w:name="Plain Table 1" w:uiPriority="41"/>
-    <w:lsdException w:name="Plain Table 2" w:uiPriority="42"/>
-    <w:lsdException w:name="Plain Table 3" w:uiPriority="43"/>
-    <w:lsdException w:name="Plain Table 4" w:uiPriority="44"/>
-    <w:lsdException w:name="Plain Table 5" w:uiPriority="45"/>
-    <w:lsdException w:name="Grid Table Light" w:uiPriority="40"/>
-    <w:lsdException w:name="Grid Table 1 Light" w:uiPriority="46"/>
-    <w:lsdException w:name="Grid Table 2" w:uiPriority="47"/>
-    <w:lsdException w:name="Grid Table 3" w:uiPriority="48"/>
-    <w:lsdException w:name="Grid Table 4" w:uiPriority="49"/>
-    <w:lsdException w:name="Grid Table 5 Dark" w:uiPriority="50"/>
-    <w:lsdException w:name="Grid Table 6 Colorful" w:uiPriority="51"/>
-    <w:lsdException w:name="Grid Table 7 Colorful" w:uiPriority="52"/>
-    <w:lsdException w:name="Grid Table 1 Light Accent 1" w:uiPriority="46"/>
-    <w:lsdException w:name="Grid Table 2 Accent 1" w:uiPriority="47"/>
-    <w:lsdException w:name="Grid Table 3 Accent 1" w:uiPriority="48"/>
-    <w:lsdException w:name="Grid Table 4 Accent 1" w:uiPriority="49"/>
-    <w:lsdException w:name="Grid Table 5 Dark Accent 1" w:uiPriority="50"/>
-    <w:lsdException w:name="Grid Table 6 Colorful Accent 1" w:uiPriority="51"/>
-    <w:lsdException w:name="Grid Table 7 Colorful Accent 1" w:uiPriority="52"/>
-    <w:lsdException w:name="Grid Table 1 Light Accent 2" w:uiPriority="46"/>
-    <w:lsdException w:name="Grid Table 2 Accent 2" w:uiPriority="47"/>
-    <w:lsdException w:name="Grid Table 3 Accent 2" w:uiPriority="48"/>
-    <w:lsdException w:name="Grid Table 4 Accent 2" w:uiPriority="49"/>
-    <w:lsdException w:name="Grid Table 5 Dark Accent 2" w:uiPriority="50"/>
-    <w:lsdException w:name="Grid Table 6 Colorful Accent 2" w:uiPriority="51"/>
-    <w:lsdException w:name="Grid Table 7 Colorful Accent 2" w:uiPriority="52"/>
-    <w:lsdException w:name="Grid Table 1 Light Accent 3" w:uiPriority="46"/>
-    <w:lsdException w:name="Grid Table 2 Accent 3" w:uiPriority="47"/>
-    <w:lsdException w:name="Grid Table 3 Accent 3" w:uiPriority="48"/>
-    <w:lsdException w:name="Grid Table 4 Accent 3" w:uiPriority="49"/>
-    <w:lsdException w:name="Grid Table 5 Dark Accent 3" w:uiPriority="50"/>
-    <w:lsdException w:name="Grid Table 6 Colorful Accent 3" w:uiPriority="51"/>
-    <w:lsdException w:name="Grid Table 7 Colorful Accent 3" w:uiPriority="52"/>
-    <w:lsdException w:name="Grid Table 1 Light Accent 4" w:uiPriority="46"/>
-    <w:lsdException w:name="Grid Table 2 Accent 4" w:uiPriority="47"/>
-    <w:lsdException w:name="Grid Table 3 Accent 4" w:uiPriority="48"/>
-    <w:lsdException w:name="Grid Table 4 Accent 4" w:uiPriority="49"/>
-    <w:lsdException w:name="Grid Table 5 Dark Accent 4" w:uiPriority="50"/>
-    <w:lsdException w:name="Grid Table 6 Colorful Accent 4" w:uiPriority="51"/>
-    <w:lsdException w:name="Grid Table 7 Colorful Accent 4" w:uiPriority="52"/>
-    <w:lsdException w:name="Grid Table 1 Light Accent 5" w:uiPriority="46"/>
-    <w:lsdException w:name="Grid Table 2 Accent 5" w:uiPriority="47"/>
-    <w:lsdException w:name="Grid Table 3 Accent 5" w:uiPriority="48"/>
-    <w:lsdException w:name="Grid Table 4 Accent 5" w:uiPriority="49"/>
-    <w:lsdException w:name="Grid Table 5 Dark Accent 5" w:uiPriority="50"/>
-    <w:lsdException w:name="Grid Table 6 Colorful Accent 5" w:uiPriority="51"/>
-    <w:lsdException w:name="Grid Table 7 Colorful Accent 5" w:uiPriority="52"/>
-    <w:lsdException w:name="Grid Table 1 Light Accent 6" w:uiPriority="46"/>
-    <w:lsdException w:name="Grid Table 2 Accent 6" w:uiPriority="47"/>
-    <w:lsdException w:name="Grid Table 3 Accent 6" w:uiPriority="48"/>
-    <w:lsdException w:name="Grid Table 4 Accent 6" w:uiPriority="49"/>
-    <w:lsdException w:name="Grid Table 5 Dark Accent 6" w:uiPriority="50"/>
-    <w:lsdException w:name="Grid Table 6 Colorful Accent 6" w:uiPriority="51"/>
-    <w:lsdException w:name="Grid Table 7 Colorful Accent 6" w:uiPriority="52"/>
-    <w:lsdException w:name="List Table 1 Light" w:uiPriority="46"/>
-    <w:lsdException w:name="List Table 2" w:uiPriority="47"/>
-    <w:lsdException w:name="List Table 3" w:uiPriority="48"/>
-    <w:lsdException w:name="List Table 4" w:uiPriority="49"/>
-    <w:lsdException w:name="List Table 5 Dark" w:uiPriority="50"/>
-    <w:lsdException w:name="List Table 6 Colorful" w:uiPriority="51"/>
-    <w:lsdException w:name="List Table 7 Colorful" w:uiPriority="52"/>
-    <w:lsdException w:name="List Table 1 Light Accent 1" w:uiPriority="46"/>
-    <w:lsdException w:name="List Table 2 Accent 1" w:uiPriority="47"/>
-    <w:lsdException w:name="List Table 3 Accent 1" w:uiPriority="48"/>
-    <w:lsdException w:name="List Table 4 Accent 1" w:uiPriority="49"/>
-    <w:lsdException w:name="List Table 5 Dark Accent 1" w:uiPriority="50"/>
-    <w:lsdException w:name="List Table 6 Colorful Accent 1" w:uiPriority="51"/>
-    <w:lsdException w:name="List Table 7 Colorful Accent 1" w:uiPriority="52"/>
-    <w:lsdException w:name="List Table 1 Light Accent 2" w:uiPriority="46"/>
-    <w:lsdException w:name="List Table 2 Accent 2" w:uiPriority="47"/>
-    <w:lsdException w:name="List Table 3 Accent 2" w:uiPriority="48"/>
-    <w:lsdException w:name="List Table 4 Accent 2" w:uiPriority="49"/>
-    <w:lsdException w:name="List Table 5 Dark Accent 2" w:uiPriority="50"/>
-    <w:lsdException w:name="List Table 6 Colorful Accent 2" w:uiPriority="51"/>
-    <w:lsdException w:name="List Table 7 Colorful Accent 2" w:uiPriority="52"/>
-    <w:lsdException w:name="List Table 1 Light Accent 3" w:uiPriority="46"/>
-    <w:lsdException w:name="List Table 2 Accent 3" w:uiPriority="47"/>
-    <w:lsdException w:name="List Table 3 Accent 3" w:uiPriority="48"/>
-    <w:lsdException w:name="List Table 4 Accent 3" w:uiPriority="49"/>
-    <w:lsdException w:name="List Table 5 Dark Accent 3" w:uiPriority="50"/>
-    <w:lsdException w:name="List Table 6 Colorful Accent 3" w:uiPriority="51"/>
-    <w:lsdException w:name="List Table 7 Colorful Accent 3" w:uiPriority="52"/>
-    <w:lsdException w:name="List Table 1 Light Accent 4" w:uiPriority="46"/>
-    <w:lsdException w:name="List Table 2 Accent 4" w:uiPriority="47"/>
-    <w:lsdException w:name="List Table 3 Accent 4" w:uiPriority="48"/>
-    <w:lsdException w:name="List Table 4 Accent 4" w:uiPriority="49"/>
-    <w:lsdException w:name="List Table 5 Dark Accent 4" w:uiPriority="50"/>
-    <w:lsdException w:name="List Table 6 Colorful Accent 4" w:uiPriority="51"/>
-    <w:lsdException w:name="List Table 7 Colorful Accent 4" w:uiPriority="52"/>
-    <w:lsdException w:name="List Table 1 Light Accent 5" w:uiPriority="46"/>
-    <w:lsdException w:name="List Table 2 Accent 5" w:uiPriority="47"/>
-    <w:lsdException w:name="List Table 3 Accent 5" w:uiPriority="48"/>
-    <w:lsdException w:name="List Table 4 Accent 5" w:uiPriority="49"/>
-    <w:lsdException w:name="List Table 5 Dark Accent 5" w:uiPriority="50"/>
-    <w:lsdException w:name="List Table 6 Colorful Accent 5" w:uiPriority="51"/>
-    <w:lsdException w:name="List Table 7 Colorful Accent 5" w:uiPriority="52"/>
-    <w:lsdException w:name="List Table 1 Light Accent 6" w:uiPriority="46"/>
-    <w:lsdException w:name="List Table 2 Accent 6" w:uiPriority="47"/>
-    <w:lsdException w:name="List Table 3 Accent 6" w:uiPriority="48"/>
-    <w:lsdException w:name="List Table 4 Accent 6" w:uiPriority="49"/>
-    <w:lsdException w:name="List Table 5 Dark Accent 6" w:uiPriority="50"/>
-    <w:lsdException w:name="List Table 6 Colorful Accent 6" w:uiPriority="51"/>
-    <w:lsdException w:name="List Table 7 Colorful Accent 6" w:uiPriority="52"/>
-    <w:lsdException w:name="Mention" w:semiHidden="1" w:uiPriority="99" w:unhideWhenUsed="1"/>
-    <w:lsdException w:name="Smart Hyperlink" w:semiHidden="1" w:uiPriority="99" w:unhideWhenUsed="1"/>
-    <w:lsdException w:name="Hashtag" w:semiHidden="1" w:uiPriority="99" w:unhideWhenUsed="1"/>
-    <w:lsdException w:name="Unresolved Mention" w:semiHidden="1" w:uiPriority="99" w:unhideWhenUsed="1"/>
+  <w:latentStyles w:defLockedState="0" w:defUIPriority="0" w:defSemiHidden="1" w:defUnhideWhenUsed="1" w:defQFormat="0" w:count="276">
+    <w:lsdException w:name="Normal" w:semiHidden="0" w:unhideWhenUsed="0" w:qFormat="1"/>
+    <w:lsdException w:name="heading 1" w:semiHidden="0" w:unhideWhenUsed="0" w:qFormat="1"/>
+    <w:lsdException w:name="heading 2" w:semiHidden="0" w:unhideWhenUsed="0" w:qFormat="1"/>
+    <w:lsdException w:name="heading 3" w:semiHidden="0" w:unhideWhenUsed="0" w:qFormat="1"/>
+    <w:lsdException w:name="heading 4" w:qFormat="1"/>
+    <w:lsdException w:name="heading 5" w:qFormat="1"/>
+    <w:lsdException w:name="heading 6" w:qFormat="1"/>
+    <w:lsdException w:name="heading 7" w:qFormat="1"/>
+    <w:lsdException w:name="heading 8" w:qFormat="1"/>
+    <w:lsdException w:name="heading 9" w:qFormat="1"/>
+    <w:lsdException w:name="header" w:uiPriority="99"/>
+    <w:lsdException w:name="caption" w:qFormat="1"/>
+    <w:lsdException w:name="List Number" w:semiHidden="0" w:unhideWhenUsed="0"/>
+    <w:lsdException w:name="List 4" w:semiHidden="0" w:unhideWhenUsed="0"/>
+    <w:lsdException w:name="List 5" w:semiHidden="0" w:unhideWhenUsed="0"/>
+    <w:lsdException w:name="Title" w:semiHidden="0" w:unhideWhenUsed="0" w:qFormat="1"/>
+    <w:lsdException w:name="Subtitle" w:semiHidden="0" w:unhideWhenUsed="0" w:qFormat="1"/>
+    <w:lsdException w:name="Salutation" w:semiHidden="0" w:unhideWhenUsed="0"/>
+    <w:lsdException w:name="Date" w:semiHidden="0" w:unhideWhenUsed="0"/>
+    <w:lsdException w:name="Body Text First Indent" w:semiHidden="0" w:unhideWhenUsed="0"/>
+    <w:lsdException w:name="Strong" w:semiHidden="0" w:uiPriority="22" w:unhideWhenUsed="0" w:qFormat="1"/>
+    <w:lsdException w:name="Emphasis" w:semiHidden="0" w:uiPriority="20" w:unhideWhenUsed="0" w:qFormat="1"/>
+    <w:lsdException w:name="Normal (Web)" w:uiPriority="99"/>
+    <w:lsdException w:name="Table Grid" w:semiHidden="0" w:unhideWhenUsed="0"/>
+    <w:lsdException w:name="Note Level 1" w:semiHidden="0" w:unhideWhenUsed="0"/>
+    <w:lsdException w:name="Note Level 2" w:semiHidden="0" w:unhideWhenUsed="0"/>
+    <w:lsdException w:name="Note Level 3" w:semiHidden="0" w:unhideWhenUsed="0"/>
+    <w:lsdException w:name="Note Level 4" w:semiHidden="0" w:unhideWhenUsed="0"/>
+    <w:lsdException w:name="Note Level 5" w:semiHidden="0" w:unhideWhenUsed="0"/>
+    <w:lsdException w:name="Note Level 6" w:semiHidden="0" w:unhideWhenUsed="0"/>
+    <w:lsdException w:name="Note Level 7" w:semiHidden="0" w:unhideWhenUsed="0"/>
+    <w:lsdException w:name="Note Level 8" w:semiHidden="0" w:unhideWhenUsed="0"/>
+    <w:lsdException w:name="Note Level 9" w:semiHidden="0" w:unhideWhenUsed="0"/>
+    <w:lsdException w:name="Placeholder Text" w:uiPriority="99" w:unhideWhenUsed="0"/>
+    <w:lsdException w:name="No Spacing" w:semiHidden="0" w:uiPriority="1" w:unhideWhenUsed="0" w:qFormat="1"/>
+    <w:lsdException w:name="Light Shading" w:semiHidden="0" w:uiPriority="60" w:unhideWhenUsed="0"/>
+    <w:lsdException w:name="Light List" w:semiHidden="0" w:uiPriority="61" w:unhideWhenUsed="0"/>
+    <w:lsdException w:name="Light Grid" w:semiHidden="0" w:uiPriority="62" w:unhideWhenUsed="0"/>
+    <w:lsdException w:name="Medium Shading 1" w:semiHidden="0" w:uiPriority="63" w:unhideWhenUsed="0"/>
+    <w:lsdException w:name="Medium Shading 2" w:semiHidden="0" w:uiPriority="64" w:unhideWhenUsed="0"/>
+    <w:lsdException w:name="Medium List 1" w:semiHidden="0" w:uiPriority="65" w:unhideWhenUsed="0"/>
+    <w:lsdException w:name="Medium List 2" w:semiHidden="0" w:uiPriority="66" w:unhideWhenUsed="0"/>
+    <w:lsdException w:name="Medium Grid 1" w:semiHidden="0" w:uiPriority="67" w:unhideWhenUsed="0"/>
+    <w:lsdException w:name="Medium Grid 2" w:semiHidden="0" w:uiPriority="68" w:unhideWhenUsed="0"/>
+    <w:lsdException w:name="Medium Grid 3" w:semiHidden="0" w:uiPriority="69" w:unhideWhenUsed="0"/>
+    <w:lsdException w:name="Dark List" w:semiHidden="0" w:uiPriority="70" w:unhideWhenUsed="0"/>
+    <w:lsdException w:name="Colorful Shading" w:semiHidden="0" w:uiPriority="71" w:unhideWhenUsed="0"/>
+    <w:lsdException w:name="Colorful List" w:semiHidden="0" w:uiPriority="72" w:unhideWhenUsed="0"/>
+    <w:lsdException w:name="Colorful Grid" w:semiHidden="0" w:uiPriority="73" w:unhideWhenUsed="0"/>
+    <w:lsdException w:name="Light Shading Accent 1" w:semiHidden="0" w:uiPriority="60" w:unhideWhenUsed="0"/>
+    <w:lsdException w:name="Light List Accent 1" w:semiHidden="0" w:uiPriority="61" w:unhideWhenUsed="0"/>
+    <w:lsdException w:name="Light Grid Accent 1" w:semiHidden="0" w:uiPriority="62" w:unhideWhenUsed="0"/>
+    <w:lsdException w:name="Medium Shading 1 Accent 1" w:semiHidden="0" w:uiPriority="63" w:unhideWhenUsed="0"/>
+    <w:lsdException w:name="Medium Shading 2 Accent 1" w:semiHidden="0" w:uiPriority="64" w:unhideWhenUsed="0"/>
+    <w:lsdException w:name="Medium List 1 Accent 1" w:semiHidden="0" w:uiPriority="65" w:unhideWhenUsed="0"/>
+    <w:lsdException w:name="Revision" w:uiPriority="99" w:unhideWhenUsed="0"/>
+    <w:lsdException w:name="List Paragraph" w:semiHidden="0" w:uiPriority="34" w:unhideWhenUsed="0" w:qFormat="1"/>
+    <w:lsdException w:name="Quote" w:semiHidden="0" w:uiPriority="29" w:unhideWhenUsed="0" w:qFormat="1"/>
+    <w:lsdException w:name="Intense Quote" w:semiHidden="0" w:uiPriority="30" w:unhideWhenUsed="0" w:qFormat="1"/>
+    <w:lsdException w:name="Medium List 2 Accent 1" w:semiHidden="0" w:uiPriority="66" w:unhideWhenUsed="0"/>
+    <w:lsdException w:name="Medium Grid 1 Accent 1" w:semiHidden="0" w:uiPriority="67" w:unhideWhenUsed="0"/>
+    <w:lsdException w:name="Medium Grid 2 Accent 1" w:semiHidden="0" w:uiPriority="68" w:unhideWhenUsed="0"/>
+    <w:lsdException w:name="Medium Grid 3 Accent 1" w:semiHidden="0" w:uiPriority="69" w:unhideWhenUsed="0"/>
+    <w:lsdException w:name="Dark List Accent 1" w:semiHidden="0" w:uiPriority="70" w:unhideWhenUsed="0"/>
+    <w:lsdException w:name="Colorful Shading Accent 1" w:semiHidden="0" w:uiPriority="71" w:unhideWhenUsed="0"/>
+    <w:lsdException w:name="Colorful List Accent 1" w:semiHidden="0" w:uiPriority="72" w:unhideWhenUsed="0"/>
+    <w:lsdException w:name="Colorful Grid Accent 1" w:semiHidden="0" w:uiPriority="73" w:unhideWhenUsed="0"/>
+    <w:lsdException w:name="Light Shading Accent 2" w:semiHidden="0" w:uiPriority="60" w:unhideWhenUsed="0"/>
+    <w:lsdException w:name="Light List Accent 2" w:semiHidden="0" w:uiPriority="61" w:unhideWhenUsed="0"/>
+    <w:lsdException w:name="Light Grid Accent 2" w:semiHidden="0" w:uiPriority="62" w:unhideWhenUsed="0"/>
+    <w:lsdException w:name="Medium Shading 1 Accent 2" w:semiHidden="0" w:uiPriority="63" w:unhideWhenUsed="0"/>
+    <w:lsdException w:name="Medium Shading 2 Accent 2" w:semiHidden="0" w:uiPriority="64" w:unhideWhenUsed="0"/>
+    <w:lsdException w:name="Medium List 1 Accent 2" w:semiHidden="0" w:uiPriority="65" w:unhideWhenUsed="0"/>
+    <w:lsdException w:name="Medium List 2 Accent 2" w:semiHidden="0" w:uiPriority="66" w:unhideWhenUsed="0"/>
+    <w:lsdException w:name="Medium Grid 1 Accent 2" w:semiHidden="0" w:uiPriority="67" w:unhideWhenUsed="0"/>
+    <w:lsdException w:name="Medium Grid 2 Accent 2" w:semiHidden="0" w:uiPriority="68" w:unhideWhenUsed="0"/>
+    <w:lsdException w:name="Medium Grid 3 Accent 2" w:semiHidden="0" w:uiPriority="69" w:unhideWhenUsed="0"/>
+    <w:lsdException w:name="Dark List Accent 2" w:semiHidden="0" w:uiPriority="70" w:unhideWhenUsed="0"/>
+    <w:lsdException w:name="Colorful Shading Accent 2" w:semiHidden="0" w:uiPriority="71" w:unhideWhenUsed="0"/>
+    <w:lsdException w:name="Colorful List Accent 2" w:semiHidden="0" w:uiPriority="72" w:unhideWhenUsed="0"/>
+    <w:lsdException w:name="Colorful Grid Accent 2" w:semiHidden="0" w:uiPriority="73" w:unhideWhenUsed="0"/>
+    <w:lsdException w:name="Light Shading Accent 3" w:semiHidden="0" w:uiPriority="60" w:unhideWhenUsed="0"/>
+    <w:lsdException w:name="Light List Accent 3" w:semiHidden="0" w:uiPriority="61" w:unhideWhenUsed="0"/>
+    <w:lsdException w:name="Light Grid Accent 3" w:semiHidden="0" w:uiPriority="62" w:unhideWhenUsed="0"/>
+    <w:lsdException w:name="Medium Shading 1 Accent 3" w:semiHidden="0" w:uiPriority="63" w:unhideWhenUsed="0"/>
+    <w:lsdException w:name="Medium Shading 2 Accent 3" w:semiHidden="0" w:uiPriority="64" w:unhideWhenUsed="0"/>
+    <w:lsdException w:name="Medium List 1 Accent 3" w:semiHidden="0" w:uiPriority="65" w:unhideWhenUsed="0"/>
+    <w:lsdException w:name="Medium List 2 Accent 3" w:semiHidden="0" w:uiPriority="66" w:unhideWhenUsed="0"/>
+    <w:lsdException w:name="Medium Grid 1 Accent 3" w:semiHidden="0" w:uiPriority="67" w:unhideWhenUsed="0"/>
+    <w:lsdException w:name="Medium Grid 2 Accent 3" w:semiHidden="0" w:uiPriority="68" w:unhideWhenUsed="0"/>
+    <w:lsdException w:name="Medium Grid 3 Accent 3" w:semiHidden="0" w:uiPriority="69" w:unhideWhenUsed="0"/>
+    <w:lsdException w:name="Dark List Accent 3" w:semiHidden="0" w:uiPriority="70" w:unhideWhenUsed="0"/>
+    <w:lsdException w:name="Colorful Shading Accent 3" w:semiHidden="0" w:uiPriority="71" w:unhideWhenUsed="0"/>
+    <w:lsdException w:name="Colorful List Accent 3" w:semiHidden="0" w:uiPriority="72" w:unhideWhenUsed="0"/>
+    <w:lsdException w:name="Colorful Grid Accent 3" w:semiHidden="0" w:uiPriority="73" w:unhideWhenUsed="0"/>
+    <w:lsdException w:name="Light Shading Accent 4" w:semiHidden="0" w:uiPriority="60" w:unhideWhenUsed="0"/>
+    <w:lsdException w:name="Light List Accent 4" w:semiHidden="0" w:uiPriority="61" w:unhideWhenUsed="0"/>
+    <w:lsdException w:name="Light Grid Accent 4" w:semiHidden="0" w:uiPriority="62" w:unhideWhenUsed="0"/>
+    <w:lsdException w:name="Medium Shading 1 Accent 4" w:semiHidden="0" w:uiPriority="63" w:unhideWhenUsed="0"/>
+    <w:lsdException w:name="Medium Shading 2 Accent 4" w:semiHidden="0" w:uiPriority="64" w:unhideWhenUsed="0"/>
+    <w:lsdException w:name="Medium List 1 Accent 4" w:semiHidden="0" w:uiPriority="65" w:unhideWhenUsed="0"/>
+    <w:lsdException w:name="Medium List 2 Accent 4" w:semiHidden="0" w:uiPriority="66" w:unhideWhenUsed="0"/>
+    <w:lsdException w:name="Medium Grid 1 Accent 4" w:semiHidden="0" w:uiPriority="67" w:unhideWhenUsed="0"/>
+    <w:lsdException w:name="Medium Grid 2 Accent 4" w:semiHidden="0" w:uiPriority="68" w:unhideWhenUsed="0"/>
+    <w:lsdException w:name="Medium Grid 3 Accent 4" w:semiHidden="0" w:uiPriority="69" w:unhideWhenUsed="0"/>
+    <w:lsdException w:name="Dark List Accent 4" w:semiHidden="0" w:uiPriority="70" w:unhideWhenUsed="0"/>
+    <w:lsdException w:name="Colorful Shading Accent 4" w:semiHidden="0" w:uiPriority="71" w:unhideWhenUsed="0"/>
+    <w:lsdException w:name="Colorful List Accent 4" w:semiHidden="0" w:uiPriority="72" w:unhideWhenUsed="0"/>
+    <w:lsdException w:name="Colorful Grid Accent 4" w:semiHidden="0" w:uiPriority="73" w:unhideWhenUsed="0"/>
+    <w:lsdException w:name="Light Shading Accent 5" w:semiHidden="0" w:uiPriority="60" w:unhideWhenUsed="0"/>
+    <w:lsdException w:name="Light List Accent 5" w:semiHidden="0" w:uiPriority="61" w:unhideWhenUsed="0"/>
+    <w:lsdException w:name="Light Grid Accent 5" w:semiHidden="0" w:uiPriority="62" w:unhideWhenUsed="0"/>
+    <w:lsdException w:name="Medium Shading 1 Accent 5" w:semiHidden="0" w:uiPriority="63" w:unhideWhenUsed="0"/>
+    <w:lsdException w:name="Medium Shading 2 Accent 5" w:semiHidden="0" w:uiPriority="64" w:unhideWhenUsed="0"/>
+    <w:lsdException w:name="Medium List 1 Accent 5" w:semiHidden="0" w:uiPriority="65" w:unhideWhenUsed="0"/>
+    <w:lsdException w:name="Medium List 2 Accent 5" w:semiHidden="0" w:uiPriority="66" w:unhideWhenUsed="0"/>
+    <w:lsdException w:name="Medium Grid 1 Accent 5" w:semiHidden="0" w:uiPriority="67" w:unhideWhenUsed="0"/>
+    <w:lsdException w:name="Medium Grid 2 Accent 5" w:semiHidden="0" w:uiPriority="68" w:unhideWhenUsed="0"/>
+    <w:lsdException w:name="Medium Grid 3 Accent 5" w:semiHidden="0" w:uiPriority="69" w:unhideWhenUsed="0"/>
+    <w:lsdException w:name="Dark List Accent 5" w:semiHidden="0" w:uiPriority="70" w:unhideWhenUsed="0"/>
+    <w:lsdException w:name="Colorful Shading Accent 5" w:semiHidden="0" w:uiPriority="71" w:unhideWhenUsed="0"/>
+    <w:lsdException w:name="Colorful List Accent 5" w:semiHidden="0" w:uiPriority="72" w:unhideWhenUsed="0"/>
+    <w:lsdException w:name="Colorful Grid Accent 5" w:semiHidden="0" w:uiPriority="73" w:unhideWhenUsed="0"/>
+    <w:lsdException w:name="Light Shading Accent 6" w:semiHidden="0" w:uiPriority="60" w:unhideWhenUsed="0"/>
+    <w:lsdException w:name="Light List Accent 6" w:semiHidden="0" w:uiPriority="61" w:unhideWhenUsed="0"/>
+    <w:lsdException w:name="Light Grid Accent 6" w:semiHidden="0" w:uiPriority="62" w:unhideWhenUsed="0"/>
+    <w:lsdException w:name="Medium Shading 1 Accent 6" w:semiHidden="0" w:uiPriority="63" w:unhideWhenUsed="0"/>
+    <w:lsdException w:name="Medium Shading 2 Accent 6" w:semiHidden="0" w:uiPriority="64" w:unhideWhenUsed="0"/>
+    <w:lsdException w:name="Medium List 1 Accent 6" w:semiHidden="0" w:uiPriority="65" w:unhideWhenUsed="0"/>
+    <w:lsdException w:name="Medium List 2 Accent 6" w:semiHidden="0" w:uiPriority="66" w:unhideWhenUsed="0"/>
+    <w:lsdException w:name="Medium Grid 1 Accent 6" w:semiHidden="0" w:uiPriority="67" w:unhideWhenUsed="0"/>
+    <w:lsdException w:name="Medium Grid 2 Accent 6" w:semiHidden="0" w:uiPriority="68" w:unhideWhenUsed="0"/>
+    <w:lsdException w:name="Medium Grid 3 Accent 6" w:semiHidden="0" w:uiPriority="69" w:unhideWhenUsed="0"/>
+    <w:lsdException w:name="Dark List Accent 6" w:semiHidden="0" w:uiPriority="70" w:unhideWhenUsed="0"/>
+    <w:lsdException w:name="Colorful Shading Accent 6" w:semiHidden="0" w:uiPriority="71" w:unhideWhenUsed="0"/>
+    <w:lsdException w:name="Colorful List Accent 6" w:semiHidden="0" w:uiPriority="72" w:unhideWhenUsed="0"/>
+    <w:lsdException w:name="Colorful Grid Accent 6" w:semiHidden="0" w:uiPriority="73" w:unhideWhenUsed="0"/>
+    <w:lsdException w:name="Subtle Emphasis" w:semiHidden="0" w:uiPriority="19" w:unhideWhenUsed="0" w:qFormat="1"/>
+    <w:lsdException w:name="Intense Emphasis" w:semiHidden="0" w:uiPriority="21" w:unhideWhenUsed="0" w:qFormat="1"/>
+    <w:lsdException w:name="Subtle Reference" w:semiHidden="0" w:uiPriority="31" w:unhideWhenUsed="0" w:qFormat="1"/>
+    <w:lsdException w:name="Intense Reference" w:semiHidden="0" w:uiPriority="32" w:unhideWhenUsed="0" w:qFormat="1"/>
+    <w:lsdException w:name="Book Title" w:semiHidden="0" w:uiPriority="33" w:unhideWhenUsed="0" w:qFormat="1"/>
+    <w:lsdException w:name="Bibliography" w:uiPriority="37"/>
+    <w:lsdException w:name="TOC Heading" w:uiPriority="39" w:qFormat="1"/>
   </w:latentStyles>
   <w:style w:type="paragraph" w:default="1" w:styleId="Normal">
     <w:name w:val="Normal"/>
@@ -2645,15 +2919,14 @@
   </w:style>
   <w:style w:type="character" w:default="1" w:styleId="DefaultParagraphFont">
     <w:name w:val="Default Paragraph Font"/>
-    <w:uiPriority w:val="1"/>
     <w:semiHidden/>
     <w:unhideWhenUsed/>
   </w:style>
   <w:style w:type="table" w:default="1" w:styleId="TableNormal">
     <w:name w:val="Normal Table"/>
-    <w:uiPriority w:val="99"/>
     <w:semiHidden/>
     <w:unhideWhenUsed/>
+    <w:qFormat/>
     <w:tblPr>
       <w:tblInd w:w="0" w:type="dxa"/>
       <w:tblCellMar>
@@ -2666,7 +2939,6 @@
   </w:style>
   <w:style w:type="numbering" w:default="1" w:styleId="NoList">
     <w:name w:val="No List"/>
-    <w:uiPriority w:val="99"/>
     <w:semiHidden/>
     <w:unhideWhenUsed/>
   </w:style>
@@ -3002,6 +3274,24 @@
       <w:szCs w:val="24"/>
     </w:rPr>
   </w:style>
+  <w:style w:type="character" w:styleId="Strong">
+    <w:name w:val="Strong"/>
+    <w:basedOn w:val="DefaultParagraphFont"/>
+    <w:uiPriority w:val="22"/>
+    <w:rsid w:val="007C1E4D"/>
+    <w:rPr>
+      <w:b/>
+    </w:rPr>
+  </w:style>
+  <w:style w:type="character" w:styleId="Emphasis">
+    <w:name w:val="Emphasis"/>
+    <w:basedOn w:val="DefaultParagraphFont"/>
+    <w:uiPriority w:val="20"/>
+    <w:rsid w:val="00E63FCB"/>
+    <w:rPr>
+      <w:i/>
+    </w:rPr>
+  </w:style>
 </w:styles>
 </file>
 
@@ -3295,7 +3585,7 @@
 </file>
 
 <file path=customXml/itemProps1.xml><?xml version="1.0" encoding="utf-8"?>
-<ds:datastoreItem xmlns:ds="http://schemas.openxmlformats.org/officeDocument/2006/customXml" ds:itemID="{4623E005-E045-4420-9DBA-CD9CFEAD1B79}">
+<ds:datastoreItem xmlns:ds="http://schemas.openxmlformats.org/officeDocument/2006/customXml" ds:itemID="{777ECC1A-36D7-6D40-B6EC-CDA78FC96264}">
   <ds:schemaRefs>
     <ds:schemaRef ds:uri="http://schemas.openxmlformats.org/officeDocument/2006/bibliography"/>
   </ds:schemaRefs>

</xml_diff>